<commit_message>
Update Programming Quantum Computers Report.docx
</commit_message>
<xml_diff>
--- a/Programming Quantum Computers Report.docx
+++ b/Programming Quantum Computers Report.docx
@@ -3958,7 +3958,25 @@
           <w:noProof/>
           <w:lang w:eastAsia="en-GB"/>
         </w:rPr>
-        <w:t>The quantum circuit applies a series of parameterised rotaions on each qubit</w:t>
+        <w:t>The quantum circuit applies a series of parameterised rota</w:t>
+      </w:r>
+      <w:r>
+        <w:rPr>
+          <w:rFonts w:ascii="Times New Roman" w:eastAsia="Times New Roman" w:hAnsi="Times New Roman" w:cs="Times New Roman"/>
+          <w:bCs/>
+          <w:noProof/>
+          <w:lang w:eastAsia="en-GB"/>
+        </w:rPr>
+        <w:t>t</w:t>
+      </w:r>
+      <w:r>
+        <w:rPr>
+          <w:rFonts w:ascii="Times New Roman" w:eastAsia="Times New Roman" w:hAnsi="Times New Roman" w:cs="Times New Roman"/>
+          <w:bCs/>
+          <w:noProof/>
+          <w:lang w:eastAsia="en-GB"/>
+        </w:rPr>
+        <w:t>ions on each qubit</w:t>
       </w:r>
       <w:r>
         <w:rPr>

</xml_diff>

<commit_message>
added more on the X8 device section
</commit_message>
<xml_diff>
--- a/Programming Quantum Computers Report.docx
+++ b/Programming Quantum Computers Report.docx
@@ -2280,20 +2280,11 @@
       <w:pPr>
         <w:rPr>
           <w:rFonts w:ascii="Times New Roman" w:eastAsia="Times New Roman" w:hAnsi="Times New Roman" w:cs="Times New Roman"/>
-          <w:bCs/>
-          <w:noProof/>
-          <w:lang w:eastAsia="en-GB"/>
-        </w:rPr>
-      </w:pPr>
-      <w:r>
-        <w:rPr>
-          <w:rFonts w:ascii="Times New Roman" w:eastAsia="Times New Roman" w:hAnsi="Times New Roman" w:cs="Times New Roman"/>
           <w:b/>
           <w:noProof/>
           <w:lang w:eastAsia="en-GB"/>
         </w:rPr>
-        <w:t xml:space="preserve">Solving the QUBO Problem with a simulation of a Quantum Computer via PennyLane: </w:t>
-      </w:r>
+      </w:pPr>
       <w:r>
         <w:rPr>
           <w:rFonts w:ascii="Times New Roman" w:eastAsia="Times New Roman" w:hAnsi="Times New Roman" w:cs="Times New Roman"/>
@@ -2301,8 +2292,27 @@
           <w:noProof/>
           <w:lang w:eastAsia="en-GB"/>
         </w:rPr>
-        <w:t xml:space="preserve"> </w:t>
-      </w:r>
+        <w:t>Solving the QUBO Problem with a simulation of a Quantum Computer via PennyLane</w:t>
+      </w:r>
+      <w:r>
+        <w:rPr>
+          <w:rFonts w:ascii="Times New Roman" w:eastAsia="Times New Roman" w:hAnsi="Times New Roman" w:cs="Times New Roman"/>
+          <w:b/>
+          <w:noProof/>
+          <w:lang w:eastAsia="en-GB"/>
+        </w:rPr>
+        <w:t>:</w:t>
+      </w:r>
+    </w:p>
+    <w:p>
+      <w:pPr>
+        <w:rPr>
+          <w:rFonts w:ascii="Times New Roman" w:eastAsia="Times New Roman" w:hAnsi="Times New Roman" w:cs="Times New Roman"/>
+          <w:bCs/>
+          <w:noProof/>
+          <w:lang w:eastAsia="en-GB"/>
+        </w:rPr>
+      </w:pPr>
       <w:r>
         <w:rPr>
           <w:rFonts w:ascii="Times New Roman" w:eastAsia="Times New Roman" w:hAnsi="Times New Roman" w:cs="Times New Roman"/>
@@ -2438,6 +2448,7 @@
         <w:t xml:space="preserve">H = 0.5 * </w:t>
       </w:r>
       <w:proofErr w:type="spellStart"/>
+      <w:proofErr w:type="gramStart"/>
       <w:r>
         <w:rPr>
           <w:rFonts w:ascii="Courier New" w:eastAsia="Times New Roman" w:hAnsi="Courier New" w:cs="Courier New"/>
@@ -2449,6 +2460,7 @@
         <w:t>qml.Identity</w:t>
       </w:r>
       <w:proofErr w:type="spellEnd"/>
+      <w:proofErr w:type="gramEnd"/>
       <w:r>
         <w:rPr>
           <w:rFonts w:ascii="Courier New" w:eastAsia="Times New Roman" w:hAnsi="Courier New" w:cs="Courier New"/>
@@ -2484,6 +2496,7 @@
         <w:t xml:space="preserve">    0.5 * </w:t>
       </w:r>
       <w:proofErr w:type="spellStart"/>
+      <w:proofErr w:type="gramStart"/>
       <w:r>
         <w:rPr>
           <w:rFonts w:ascii="Courier New" w:eastAsia="Times New Roman" w:hAnsi="Courier New" w:cs="Courier New"/>
@@ -2495,6 +2508,7 @@
         <w:t>qml.PauliZ</w:t>
       </w:r>
       <w:proofErr w:type="spellEnd"/>
+      <w:proofErr w:type="gramEnd"/>
       <w:r>
         <w:rPr>
           <w:rFonts w:ascii="Courier New" w:eastAsia="Times New Roman" w:hAnsi="Courier New" w:cs="Courier New"/>
@@ -2552,6 +2566,7 @@
         <w:t xml:space="preserve">    0.5 * </w:t>
       </w:r>
       <w:proofErr w:type="spellStart"/>
+      <w:proofErr w:type="gramStart"/>
       <w:r>
         <w:rPr>
           <w:rFonts w:ascii="Courier New" w:eastAsia="Times New Roman" w:hAnsi="Courier New" w:cs="Courier New"/>
@@ -2563,6 +2578,7 @@
         <w:t>qml.PauliZ</w:t>
       </w:r>
       <w:proofErr w:type="spellEnd"/>
+      <w:proofErr w:type="gramEnd"/>
       <w:r>
         <w:rPr>
           <w:rFonts w:ascii="Courier New" w:eastAsia="Times New Roman" w:hAnsi="Courier New" w:cs="Courier New"/>
@@ -2620,6 +2636,7 @@
         <w:t xml:space="preserve">    0.5 * </w:t>
       </w:r>
       <w:proofErr w:type="spellStart"/>
+      <w:proofErr w:type="gramStart"/>
       <w:r>
         <w:rPr>
           <w:rFonts w:ascii="Courier New" w:eastAsia="Times New Roman" w:hAnsi="Courier New" w:cs="Courier New"/>
@@ -2631,6 +2648,7 @@
         <w:t>qml.PauliZ</w:t>
       </w:r>
       <w:proofErr w:type="spellEnd"/>
+      <w:proofErr w:type="gramEnd"/>
       <w:r>
         <w:rPr>
           <w:rFonts w:ascii="Courier New" w:eastAsia="Times New Roman" w:hAnsi="Courier New" w:cs="Courier New"/>
@@ -2688,6 +2706,7 @@
         <w:t xml:space="preserve">    0.5 * </w:t>
       </w:r>
       <w:proofErr w:type="spellStart"/>
+      <w:proofErr w:type="gramStart"/>
       <w:r>
         <w:rPr>
           <w:rFonts w:ascii="Courier New" w:eastAsia="Times New Roman" w:hAnsi="Courier New" w:cs="Courier New"/>
@@ -2699,6 +2718,7 @@
         <w:t>qml.PauliZ</w:t>
       </w:r>
       <w:proofErr w:type="spellEnd"/>
+      <w:proofErr w:type="gramEnd"/>
       <w:r>
         <w:rPr>
           <w:rFonts w:ascii="Courier New" w:eastAsia="Times New Roman" w:hAnsi="Courier New" w:cs="Courier New"/>
@@ -3381,6 +3401,7 @@
           <w:noProof/>
           <w:lang w:eastAsia="en-GB"/>
         </w:rPr>
+        <w:lastRenderedPageBreak/>
         <w:t>I is the identity operator</w:t>
       </w:r>
     </w:p>
@@ -3408,7 +3429,6 @@
           <w:noProof/>
           <w:lang w:eastAsia="en-GB"/>
         </w:rPr>
-        <w:lastRenderedPageBreak/>
         <w:t>Z</w:t>
       </w:r>
       <w:r>
@@ -3848,6 +3868,7 @@
         <w:t xml:space="preserve">dev = </w:t>
       </w:r>
       <w:proofErr w:type="spellStart"/>
+      <w:proofErr w:type="gramStart"/>
       <w:r>
         <w:rPr>
           <w:rFonts w:ascii="Courier New" w:eastAsia="Times New Roman" w:hAnsi="Courier New" w:cs="Courier New"/>
@@ -3859,6 +3880,7 @@
         <w:t>qml.device</w:t>
       </w:r>
       <w:proofErr w:type="spellEnd"/>
+      <w:proofErr w:type="gramEnd"/>
       <w:r>
         <w:rPr>
           <w:rFonts w:ascii="Courier New" w:eastAsia="Times New Roman" w:hAnsi="Courier New" w:cs="Courier New"/>
@@ -3950,6 +3972,7 @@
         <w:t xml:space="preserve">The device </w:t>
       </w:r>
       <w:proofErr w:type="spellStart"/>
+      <w:proofErr w:type="gramStart"/>
       <w:r>
         <w:rPr>
           <w:rFonts w:ascii="Courier New" w:eastAsia="Times New Roman" w:hAnsi="Courier New" w:cs="Courier New"/>
@@ -3961,6 +3984,7 @@
         <w:t>default.qubit</w:t>
       </w:r>
       <w:proofErr w:type="spellEnd"/>
+      <w:proofErr w:type="gramEnd"/>
       <w:r>
         <w:rPr>
           <w:rFonts w:ascii="Courier New" w:eastAsia="Times New Roman" w:hAnsi="Courier New" w:cs="Courier New"/>
@@ -4062,6 +4086,7 @@
         <w:t>@</w:t>
       </w:r>
       <w:proofErr w:type="spellStart"/>
+      <w:proofErr w:type="gramStart"/>
       <w:r>
         <w:rPr>
           <w:rFonts w:ascii="Courier New" w:eastAsia="Times New Roman" w:hAnsi="Courier New" w:cs="Courier New"/>
@@ -4073,6 +4098,7 @@
         <w:t>qml.qnode</w:t>
       </w:r>
       <w:proofErr w:type="spellEnd"/>
+      <w:proofErr w:type="gramEnd"/>
       <w:r>
         <w:rPr>
           <w:rFonts w:ascii="Courier New" w:eastAsia="Times New Roman" w:hAnsi="Courier New" w:cs="Courier New"/>
@@ -4129,9 +4155,9 @@
           <w:szCs w:val="20"/>
           <w:lang w:eastAsia="en-GB"/>
         </w:rPr>
-        <w:t xml:space="preserve">    for param, wire in zip(params, </w:t>
-      </w:r>
-      <w:proofErr w:type="spellStart"/>
+        <w:t xml:space="preserve">    for param, wire in </w:t>
+      </w:r>
+      <w:proofErr w:type="gramStart"/>
       <w:r>
         <w:rPr>
           <w:rFonts w:ascii="Courier New" w:eastAsia="Times New Roman" w:hAnsi="Courier New" w:cs="Courier New"/>
@@ -4140,9 +4166,9 @@
           <w:szCs w:val="20"/>
           <w:lang w:eastAsia="en-GB"/>
         </w:rPr>
-        <w:t>H.wires</w:t>
-      </w:r>
-      <w:proofErr w:type="spellEnd"/>
+        <w:t>zip(</w:t>
+      </w:r>
+      <w:proofErr w:type="gramEnd"/>
       <w:r>
         <w:rPr>
           <w:rFonts w:ascii="Courier New" w:eastAsia="Times New Roman" w:hAnsi="Courier New" w:cs="Courier New"/>
@@ -4151,14 +4177,10 @@
           <w:szCs w:val="20"/>
           <w:lang w:eastAsia="en-GB"/>
         </w:rPr>
-        <w:t>):</w:t>
-      </w:r>
-    </w:p>
-    <w:p>
-      <w:pPr>
-        <w:shd w:val="clear" w:color="auto" w:fill="FFFFFF"/>
-        <w:spacing w:before="0" w:after="0" w:line="240" w:lineRule="auto"/>
-        <w:jc w:val="left"/>
+        <w:t xml:space="preserve">params, </w:t>
+      </w:r>
+      <w:proofErr w:type="spellStart"/>
+      <w:r>
         <w:rPr>
           <w:rFonts w:ascii="Courier New" w:eastAsia="Times New Roman" w:hAnsi="Courier New" w:cs="Courier New"/>
           <w:color w:val="000000"/>
@@ -4166,7 +4188,9 @@
           <w:szCs w:val="20"/>
           <w:lang w:eastAsia="en-GB"/>
         </w:rPr>
-      </w:pPr>
+        <w:t>H.wires</w:t>
+      </w:r>
+      <w:proofErr w:type="spellEnd"/>
       <w:r>
         <w:rPr>
           <w:rFonts w:ascii="Courier New" w:eastAsia="Times New Roman" w:hAnsi="Courier New" w:cs="Courier New"/>
@@ -4175,10 +4199,14 @@
           <w:szCs w:val="20"/>
           <w:lang w:eastAsia="en-GB"/>
         </w:rPr>
-        <w:t xml:space="preserve">        </w:t>
-      </w:r>
-      <w:proofErr w:type="spellStart"/>
-      <w:r>
+        <w:t>):</w:t>
+      </w:r>
+    </w:p>
+    <w:p>
+      <w:pPr>
+        <w:shd w:val="clear" w:color="auto" w:fill="FFFFFF"/>
+        <w:spacing w:before="0" w:after="0" w:line="240" w:lineRule="auto"/>
+        <w:jc w:val="left"/>
         <w:rPr>
           <w:rFonts w:ascii="Courier New" w:eastAsia="Times New Roman" w:hAnsi="Courier New" w:cs="Courier New"/>
           <w:color w:val="000000"/>
@@ -4186,9 +4214,7 @@
           <w:szCs w:val="20"/>
           <w:lang w:eastAsia="en-GB"/>
         </w:rPr>
-        <w:t>qml.RY</w:t>
-      </w:r>
-      <w:proofErr w:type="spellEnd"/>
+      </w:pPr>
       <w:r>
         <w:rPr>
           <w:rFonts w:ascii="Courier New" w:eastAsia="Times New Roman" w:hAnsi="Courier New" w:cs="Courier New"/>
@@ -4197,14 +4223,11 @@
           <w:szCs w:val="20"/>
           <w:lang w:eastAsia="en-GB"/>
         </w:rPr>
-        <w:t>(param, wires=wire)</w:t>
-      </w:r>
-    </w:p>
-    <w:p>
-      <w:pPr>
-        <w:shd w:val="clear" w:color="auto" w:fill="FFFFFF"/>
-        <w:spacing w:before="0" w:after="0" w:line="240" w:lineRule="auto"/>
-        <w:jc w:val="left"/>
+        <w:t xml:space="preserve">        </w:t>
+      </w:r>
+      <w:proofErr w:type="spellStart"/>
+      <w:proofErr w:type="gramStart"/>
+      <w:r>
         <w:rPr>
           <w:rFonts w:ascii="Courier New" w:eastAsia="Times New Roman" w:hAnsi="Courier New" w:cs="Courier New"/>
           <w:color w:val="000000"/>
@@ -4212,7 +4235,10 @@
           <w:szCs w:val="20"/>
           <w:lang w:eastAsia="en-GB"/>
         </w:rPr>
-      </w:pPr>
+        <w:t>qml.RY</w:t>
+      </w:r>
+      <w:proofErr w:type="spellEnd"/>
+      <w:proofErr w:type="gramEnd"/>
       <w:r>
         <w:rPr>
           <w:rFonts w:ascii="Courier New" w:eastAsia="Times New Roman" w:hAnsi="Courier New" w:cs="Courier New"/>
@@ -4221,10 +4247,14 @@
           <w:szCs w:val="20"/>
           <w:lang w:eastAsia="en-GB"/>
         </w:rPr>
-        <w:t xml:space="preserve">    return </w:t>
-      </w:r>
-      <w:proofErr w:type="spellStart"/>
-      <w:r>
+        <w:t>(param, wires=wire)</w:t>
+      </w:r>
+    </w:p>
+    <w:p>
+      <w:pPr>
+        <w:shd w:val="clear" w:color="auto" w:fill="FFFFFF"/>
+        <w:spacing w:before="0" w:after="0" w:line="240" w:lineRule="auto"/>
+        <w:jc w:val="left"/>
         <w:rPr>
           <w:rFonts w:ascii="Courier New" w:eastAsia="Times New Roman" w:hAnsi="Courier New" w:cs="Courier New"/>
           <w:color w:val="000000"/>
@@ -4232,9 +4262,31 @@
           <w:szCs w:val="20"/>
           <w:lang w:eastAsia="en-GB"/>
         </w:rPr>
+      </w:pPr>
+      <w:r>
+        <w:rPr>
+          <w:rFonts w:ascii="Courier New" w:eastAsia="Times New Roman" w:hAnsi="Courier New" w:cs="Courier New"/>
+          <w:color w:val="000000"/>
+          <w:sz w:val="20"/>
+          <w:szCs w:val="20"/>
+          <w:lang w:eastAsia="en-GB"/>
+        </w:rPr>
+        <w:t xml:space="preserve">    return </w:t>
+      </w:r>
+      <w:proofErr w:type="spellStart"/>
+      <w:proofErr w:type="gramStart"/>
+      <w:r>
+        <w:rPr>
+          <w:rFonts w:ascii="Courier New" w:eastAsia="Times New Roman" w:hAnsi="Courier New" w:cs="Courier New"/>
+          <w:color w:val="000000"/>
+          <w:sz w:val="20"/>
+          <w:szCs w:val="20"/>
+          <w:lang w:eastAsia="en-GB"/>
+        </w:rPr>
         <w:t>qml.expval</w:t>
       </w:r>
       <w:proofErr w:type="spellEnd"/>
+      <w:proofErr w:type="gramEnd"/>
       <w:r>
         <w:rPr>
           <w:rFonts w:ascii="Courier New" w:eastAsia="Times New Roman" w:hAnsi="Courier New" w:cs="Courier New"/>
@@ -5179,15 +5231,7 @@
           <w:bCs/>
           <w:noProof/>
         </w:rPr>
-        <w:t xml:space="preserve"> is the rotation operator for the i-th qubit which performs a rotation by the angle </w:t>
-      </w:r>
-      <w:r>
-        <w:rPr>
-          <w:rFonts w:ascii="Times New Roman" w:eastAsia="Times New Roman" w:hAnsi="Times New Roman" w:cs="Times New Roman"/>
-          <w:bCs/>
-          <w:noProof/>
-        </w:rPr>
-        <w:t>θ</w:t>
+        <w:t xml:space="preserve"> is the rotation operator for the i-th qubit which performs a rotation by the angle θ</w:t>
       </w:r>
       <w:r>
         <w:rPr>
@@ -5244,15 +5288,7 @@
           <w:bCs/>
           <w:noProof/>
         </w:rPr>
-        <w:t xml:space="preserve"> is the </w:t>
-      </w:r>
-      <w:r>
-        <w:rPr>
-          <w:rFonts w:ascii="Times New Roman" w:eastAsia="Times New Roman" w:hAnsi="Times New Roman" w:cs="Times New Roman"/>
-          <w:bCs/>
-          <w:noProof/>
-        </w:rPr>
-        <w:t>initial state of the qubit, which is the "ground state" in quantum computing</w:t>
+        <w:t xml:space="preserve"> is the initial state of the qubit, which is the "ground state" in quantum computing</w:t>
       </w:r>
       <w:r>
         <w:rPr>
@@ -5310,63 +5346,23 @@
           <w:bCs/>
           <w:noProof/>
         </w:rPr>
-        <w:t>(</w:t>
-      </w:r>
-      <w:r>
-        <w:rPr>
-          <w:rFonts w:ascii="Times New Roman" w:eastAsia="Times New Roman" w:hAnsi="Times New Roman" w:cs="Times New Roman"/>
-          <w:bCs/>
-          <w:noProof/>
-        </w:rPr>
-        <w:t>θ</w:t>
-      </w:r>
-      <w:r>
-        <w:rPr>
-          <w:rFonts w:ascii="Times New Roman" w:eastAsia="Times New Roman" w:hAnsi="Times New Roman" w:cs="Times New Roman"/>
-          <w:bCs/>
-          <w:noProof/>
-        </w:rPr>
-        <w:t>)</w:t>
-      </w:r>
-      <w:r>
-        <w:rPr>
-          <w:rFonts w:ascii="Times New Roman" w:eastAsia="Times New Roman" w:hAnsi="Times New Roman" w:cs="Times New Roman"/>
-          <w:bCs/>
-          <w:noProof/>
-        </w:rPr>
-        <w:t xml:space="preserve"> is the </w:t>
-      </w:r>
-      <w:r>
-        <w:rPr>
-          <w:rFonts w:ascii="Times New Roman" w:eastAsia="Times New Roman" w:hAnsi="Times New Roman" w:cs="Times New Roman"/>
-          <w:bCs/>
-          <w:noProof/>
-        </w:rPr>
-        <w:t>rotation operator that rotates a qubit by angle</w:t>
-      </w:r>
-      <w:r>
-        <w:rPr>
-          <w:rFonts w:ascii="Times New Roman" w:eastAsia="Times New Roman" w:hAnsi="Times New Roman" w:cs="Times New Roman"/>
-          <w:bCs/>
-          <w:noProof/>
-        </w:rPr>
-        <w:t xml:space="preserve"> </w:t>
-      </w:r>
-      <w:r>
-        <w:rPr>
-          <w:rFonts w:ascii="Times New Roman" w:eastAsia="Times New Roman" w:hAnsi="Times New Roman" w:cs="Times New Roman"/>
-          <w:bCs/>
-          <w:noProof/>
-        </w:rPr>
-        <w:t>θ</w:t>
-      </w:r>
-      <w:r>
-        <w:rPr>
-          <w:rFonts w:ascii="Times New Roman" w:eastAsia="Times New Roman" w:hAnsi="Times New Roman" w:cs="Times New Roman"/>
-          <w:bCs/>
-          <w:noProof/>
-        </w:rPr>
-        <w:t xml:space="preserve"> around the Y – axis</w:t>
+        <w:t>(θ)</w:t>
+      </w:r>
+      <w:r>
+        <w:rPr>
+          <w:rFonts w:ascii="Times New Roman" w:eastAsia="Times New Roman" w:hAnsi="Times New Roman" w:cs="Times New Roman"/>
+          <w:bCs/>
+          <w:noProof/>
+        </w:rPr>
+        <w:t xml:space="preserve"> is the rotation operator that rotates a qubit by angle</w:t>
+      </w:r>
+      <w:r>
+        <w:rPr>
+          <w:rFonts w:ascii="Times New Roman" w:eastAsia="Times New Roman" w:hAnsi="Times New Roman" w:cs="Times New Roman"/>
+          <w:bCs/>
+          <w:noProof/>
+        </w:rPr>
+        <w:t xml:space="preserve"> θ around the Y – axis</w:t>
       </w:r>
       <w:r>
         <w:rPr>
@@ -5491,6 +5487,7 @@
         <w:t xml:space="preserve">params = </w:t>
       </w:r>
       <w:proofErr w:type="spellStart"/>
+      <w:proofErr w:type="gramStart"/>
       <w:r>
         <w:rPr>
           <w:rFonts w:ascii="Courier New" w:eastAsia="Times New Roman" w:hAnsi="Courier New" w:cs="Courier New"/>
@@ -5499,9 +5496,9 @@
           <w:szCs w:val="20"/>
           <w:lang w:eastAsia="en-GB"/>
         </w:rPr>
-        <w:t>np.random.rand</w:t>
-      </w:r>
-      <w:proofErr w:type="spellEnd"/>
+        <w:t>np.random</w:t>
+      </w:r>
+      <w:proofErr w:type="gramEnd"/>
       <w:r>
         <w:rPr>
           <w:rFonts w:ascii="Courier New" w:eastAsia="Times New Roman" w:hAnsi="Courier New" w:cs="Courier New"/>
@@ -5510,9 +5507,9 @@
           <w:szCs w:val="20"/>
           <w:lang w:eastAsia="en-GB"/>
         </w:rPr>
-        <w:t>(</w:t>
-      </w:r>
-      <w:proofErr w:type="spellStart"/>
+        <w:t>.rand</w:t>
+      </w:r>
+      <w:proofErr w:type="spellEnd"/>
       <w:r>
         <w:rPr>
           <w:rFonts w:ascii="Courier New" w:eastAsia="Times New Roman" w:hAnsi="Courier New" w:cs="Courier New"/>
@@ -5521,9 +5518,9 @@
           <w:szCs w:val="20"/>
           <w:lang w:eastAsia="en-GB"/>
         </w:rPr>
-        <w:t>len</w:t>
-      </w:r>
-      <w:proofErr w:type="spellEnd"/>
+        <w:t>(</w:t>
+      </w:r>
+      <w:proofErr w:type="spellStart"/>
       <w:r>
         <w:rPr>
           <w:rFonts w:ascii="Courier New" w:eastAsia="Times New Roman" w:hAnsi="Courier New" w:cs="Courier New"/>
@@ -5532,9 +5529,9 @@
           <w:szCs w:val="20"/>
           <w:lang w:eastAsia="en-GB"/>
         </w:rPr>
-        <w:t>(</w:t>
-      </w:r>
-      <w:proofErr w:type="spellStart"/>
+        <w:t>len</w:t>
+      </w:r>
+      <w:proofErr w:type="spellEnd"/>
       <w:r>
         <w:rPr>
           <w:rFonts w:ascii="Courier New" w:eastAsia="Times New Roman" w:hAnsi="Courier New" w:cs="Courier New"/>
@@ -5543,9 +5540,9 @@
           <w:szCs w:val="20"/>
           <w:lang w:eastAsia="en-GB"/>
         </w:rPr>
-        <w:t>H.wires</w:t>
-      </w:r>
-      <w:proofErr w:type="spellEnd"/>
+        <w:t>(</w:t>
+      </w:r>
+      <w:proofErr w:type="spellStart"/>
       <w:r>
         <w:rPr>
           <w:rFonts w:ascii="Courier New" w:eastAsia="Times New Roman" w:hAnsi="Courier New" w:cs="Courier New"/>
@@ -5554,14 +5551,10 @@
           <w:szCs w:val="20"/>
           <w:lang w:eastAsia="en-GB"/>
         </w:rPr>
-        <w:t>))</w:t>
-      </w:r>
-    </w:p>
-    <w:p>
-      <w:pPr>
-        <w:shd w:val="clear" w:color="auto" w:fill="FFFFFF"/>
-        <w:spacing w:before="0" w:after="0" w:line="240" w:lineRule="auto"/>
-        <w:jc w:val="left"/>
+        <w:t>H.wires</w:t>
+      </w:r>
+      <w:proofErr w:type="spellEnd"/>
+      <w:r>
         <w:rPr>
           <w:rFonts w:ascii="Courier New" w:eastAsia="Times New Roman" w:hAnsi="Courier New" w:cs="Courier New"/>
           <w:color w:val="000000"/>
@@ -5569,8 +5562,14 @@
           <w:szCs w:val="20"/>
           <w:lang w:eastAsia="en-GB"/>
         </w:rPr>
-      </w:pPr>
-      <w:r>
+        <w:t>))</w:t>
+      </w:r>
+    </w:p>
+    <w:p>
+      <w:pPr>
+        <w:shd w:val="clear" w:color="auto" w:fill="FFFFFF"/>
+        <w:spacing w:before="0" w:after="0" w:line="240" w:lineRule="auto"/>
+        <w:jc w:val="left"/>
         <w:rPr>
           <w:rFonts w:ascii="Courier New" w:eastAsia="Times New Roman" w:hAnsi="Courier New" w:cs="Courier New"/>
           <w:color w:val="000000"/>
@@ -5578,9 +5577,7 @@
           <w:szCs w:val="20"/>
           <w:lang w:eastAsia="en-GB"/>
         </w:rPr>
-        <w:t xml:space="preserve">opt = </w:t>
-      </w:r>
-      <w:proofErr w:type="spellStart"/>
+      </w:pPr>
       <w:r>
         <w:rPr>
           <w:rFonts w:ascii="Courier New" w:eastAsia="Times New Roman" w:hAnsi="Courier New" w:cs="Courier New"/>
@@ -5589,9 +5586,10 @@
           <w:szCs w:val="20"/>
           <w:lang w:eastAsia="en-GB"/>
         </w:rPr>
-        <w:t>qml.AdamOptimizer</w:t>
-      </w:r>
-      <w:proofErr w:type="spellEnd"/>
+        <w:t xml:space="preserve">opt = </w:t>
+      </w:r>
+      <w:proofErr w:type="spellStart"/>
+      <w:proofErr w:type="gramStart"/>
       <w:r>
         <w:rPr>
           <w:rFonts w:ascii="Courier New" w:eastAsia="Times New Roman" w:hAnsi="Courier New" w:cs="Courier New"/>
@@ -5600,9 +5598,10 @@
           <w:szCs w:val="20"/>
           <w:lang w:eastAsia="en-GB"/>
         </w:rPr>
-        <w:t>(</w:t>
-      </w:r>
-      <w:proofErr w:type="spellStart"/>
+        <w:t>qml.AdamOptimizer</w:t>
+      </w:r>
+      <w:proofErr w:type="spellEnd"/>
+      <w:proofErr w:type="gramEnd"/>
       <w:r>
         <w:rPr>
           <w:rFonts w:ascii="Courier New" w:eastAsia="Times New Roman" w:hAnsi="Courier New" w:cs="Courier New"/>
@@ -5611,9 +5610,9 @@
           <w:szCs w:val="20"/>
           <w:lang w:eastAsia="en-GB"/>
         </w:rPr>
-        <w:t>stepsize</w:t>
-      </w:r>
-      <w:proofErr w:type="spellEnd"/>
+        <w:t>(</w:t>
+      </w:r>
+      <w:proofErr w:type="spellStart"/>
       <w:r>
         <w:rPr>
           <w:rFonts w:ascii="Courier New" w:eastAsia="Times New Roman" w:hAnsi="Courier New" w:cs="Courier New"/>
@@ -5622,14 +5621,10 @@
           <w:szCs w:val="20"/>
           <w:lang w:eastAsia="en-GB"/>
         </w:rPr>
-        <w:t>=0.5)</w:t>
-      </w:r>
-    </w:p>
-    <w:p>
-      <w:pPr>
-        <w:shd w:val="clear" w:color="auto" w:fill="FFFFFF"/>
-        <w:spacing w:before="0" w:after="0" w:line="240" w:lineRule="auto"/>
-        <w:jc w:val="left"/>
+        <w:t>stepsize</w:t>
+      </w:r>
+      <w:proofErr w:type="spellEnd"/>
+      <w:r>
         <w:rPr>
           <w:rFonts w:ascii="Courier New" w:eastAsia="Times New Roman" w:hAnsi="Courier New" w:cs="Courier New"/>
           <w:color w:val="000000"/>
@@ -5637,8 +5632,14 @@
           <w:szCs w:val="20"/>
           <w:lang w:eastAsia="en-GB"/>
         </w:rPr>
-      </w:pPr>
-      <w:r>
+        <w:t>=0.5)</w:t>
+      </w:r>
+    </w:p>
+    <w:p>
+      <w:pPr>
+        <w:shd w:val="clear" w:color="auto" w:fill="FFFFFF"/>
+        <w:spacing w:before="0" w:after="0" w:line="240" w:lineRule="auto"/>
+        <w:jc w:val="left"/>
         <w:rPr>
           <w:rFonts w:ascii="Courier New" w:eastAsia="Times New Roman" w:hAnsi="Courier New" w:cs="Courier New"/>
           <w:color w:val="000000"/>
@@ -5646,14 +5647,8 @@
           <w:szCs w:val="20"/>
           <w:lang w:eastAsia="en-GB"/>
         </w:rPr>
-        <w:t>epochs = 200</w:t>
-      </w:r>
-    </w:p>
-    <w:p>
-      <w:pPr>
-        <w:shd w:val="clear" w:color="auto" w:fill="FFFFFF"/>
-        <w:spacing w:before="0" w:after="0" w:line="240" w:lineRule="auto"/>
-        <w:jc w:val="left"/>
+      </w:pPr>
+      <w:r>
         <w:rPr>
           <w:rFonts w:ascii="Courier New" w:eastAsia="Times New Roman" w:hAnsi="Courier New" w:cs="Courier New"/>
           <w:color w:val="000000"/>
@@ -5661,7 +5656,8 @@
           <w:szCs w:val="20"/>
           <w:lang w:eastAsia="en-GB"/>
         </w:rPr>
-      </w:pPr>
+        <w:t>epochs = 200</w:t>
+      </w:r>
     </w:p>
     <w:p>
       <w:pPr>
@@ -5676,7 +5672,12 @@
           <w:lang w:eastAsia="en-GB"/>
         </w:rPr>
       </w:pPr>
-      <w:r>
+    </w:p>
+    <w:p>
+      <w:pPr>
+        <w:shd w:val="clear" w:color="auto" w:fill="FFFFFF"/>
+        <w:spacing w:before="0" w:after="0" w:line="240" w:lineRule="auto"/>
+        <w:jc w:val="left"/>
         <w:rPr>
           <w:rFonts w:ascii="Courier New" w:eastAsia="Times New Roman" w:hAnsi="Courier New" w:cs="Courier New"/>
           <w:color w:val="000000"/>
@@ -5684,14 +5685,8 @@
           <w:szCs w:val="20"/>
           <w:lang w:eastAsia="en-GB"/>
         </w:rPr>
-        <w:t>for epoch in range(epochs):</w:t>
-      </w:r>
-    </w:p>
-    <w:p>
-      <w:pPr>
-        <w:shd w:val="clear" w:color="auto" w:fill="FFFFFF"/>
-        <w:spacing w:before="0" w:after="0" w:line="240" w:lineRule="auto"/>
-        <w:jc w:val="left"/>
+      </w:pPr>
+      <w:r>
         <w:rPr>
           <w:rFonts w:ascii="Courier New" w:eastAsia="Times New Roman" w:hAnsi="Courier New" w:cs="Courier New"/>
           <w:color w:val="000000"/>
@@ -5699,8 +5694,14 @@
           <w:szCs w:val="20"/>
           <w:lang w:eastAsia="en-GB"/>
         </w:rPr>
-      </w:pPr>
-      <w:r>
+        <w:t>for epoch in range(epochs):</w:t>
+      </w:r>
+    </w:p>
+    <w:p>
+      <w:pPr>
+        <w:shd w:val="clear" w:color="auto" w:fill="FFFFFF"/>
+        <w:spacing w:before="0" w:after="0" w:line="240" w:lineRule="auto"/>
+        <w:jc w:val="left"/>
         <w:rPr>
           <w:rFonts w:ascii="Courier New" w:eastAsia="Times New Roman" w:hAnsi="Courier New" w:cs="Courier New"/>
           <w:color w:val="000000"/>
@@ -5708,9 +5709,7 @@
           <w:szCs w:val="20"/>
           <w:lang w:eastAsia="en-GB"/>
         </w:rPr>
-        <w:t xml:space="preserve">    params = </w:t>
-      </w:r>
-      <w:proofErr w:type="spellStart"/>
+      </w:pPr>
       <w:r>
         <w:rPr>
           <w:rFonts w:ascii="Courier New" w:eastAsia="Times New Roman" w:hAnsi="Courier New" w:cs="Courier New"/>
@@ -5719,9 +5718,22 @@
           <w:szCs w:val="20"/>
           <w:lang w:eastAsia="en-GB"/>
         </w:rPr>
+        <w:t xml:space="preserve">    params = </w:t>
+      </w:r>
+      <w:proofErr w:type="spellStart"/>
+      <w:proofErr w:type="gramStart"/>
+      <w:r>
+        <w:rPr>
+          <w:rFonts w:ascii="Courier New" w:eastAsia="Times New Roman" w:hAnsi="Courier New" w:cs="Courier New"/>
+          <w:color w:val="000000"/>
+          <w:sz w:val="20"/>
+          <w:szCs w:val="20"/>
+          <w:lang w:eastAsia="en-GB"/>
+        </w:rPr>
         <w:t>opt.step</w:t>
       </w:r>
       <w:proofErr w:type="spellEnd"/>
+      <w:proofErr w:type="gramEnd"/>
       <w:r>
         <w:rPr>
           <w:rFonts w:ascii="Courier New" w:eastAsia="Times New Roman" w:hAnsi="Courier New" w:cs="Courier New"/>
@@ -6380,6 +6392,7 @@
         <w:t xml:space="preserve">dev = </w:t>
       </w:r>
       <w:proofErr w:type="spellStart"/>
+      <w:proofErr w:type="gramStart"/>
       <w:r>
         <w:rPr>
           <w:rFonts w:ascii="Courier New" w:eastAsia="Times New Roman" w:hAnsi="Courier New" w:cs="Courier New"/>
@@ -6391,6 +6404,7 @@
         <w:t>qml.device</w:t>
       </w:r>
       <w:proofErr w:type="spellEnd"/>
+      <w:proofErr w:type="gramEnd"/>
       <w:r>
         <w:rPr>
           <w:rFonts w:ascii="Courier New" w:eastAsia="Times New Roman" w:hAnsi="Courier New" w:cs="Courier New"/>
@@ -6484,6 +6498,7 @@
         <w:t>@</w:t>
       </w:r>
       <w:proofErr w:type="spellStart"/>
+      <w:proofErr w:type="gramStart"/>
       <w:r>
         <w:rPr>
           <w:rFonts w:ascii="Courier New" w:eastAsia="Times New Roman" w:hAnsi="Courier New" w:cs="Courier New"/>
@@ -6495,6 +6510,7 @@
         <w:t>qml.qnode</w:t>
       </w:r>
       <w:proofErr w:type="spellEnd"/>
+      <w:proofErr w:type="gramEnd"/>
       <w:r>
         <w:rPr>
           <w:rFonts w:ascii="Courier New" w:eastAsia="Times New Roman" w:hAnsi="Courier New" w:cs="Courier New"/>
@@ -6551,9 +6567,9 @@
           <w:szCs w:val="20"/>
           <w:lang w:eastAsia="en-GB"/>
         </w:rPr>
-        <w:t xml:space="preserve">    for param, wire in zip(params, </w:t>
-      </w:r>
-      <w:proofErr w:type="spellStart"/>
+        <w:t xml:space="preserve">    for param, wire in </w:t>
+      </w:r>
+      <w:proofErr w:type="gramStart"/>
       <w:r>
         <w:rPr>
           <w:rFonts w:ascii="Courier New" w:eastAsia="Times New Roman" w:hAnsi="Courier New" w:cs="Courier New"/>
@@ -6562,9 +6578,9 @@
           <w:szCs w:val="20"/>
           <w:lang w:eastAsia="en-GB"/>
         </w:rPr>
-        <w:t>H.wires</w:t>
-      </w:r>
-      <w:proofErr w:type="spellEnd"/>
+        <w:t>zip(</w:t>
+      </w:r>
+      <w:proofErr w:type="gramEnd"/>
       <w:r>
         <w:rPr>
           <w:rFonts w:ascii="Courier New" w:eastAsia="Times New Roman" w:hAnsi="Courier New" w:cs="Courier New"/>
@@ -6573,14 +6589,10 @@
           <w:szCs w:val="20"/>
           <w:lang w:eastAsia="en-GB"/>
         </w:rPr>
-        <w:t>):</w:t>
-      </w:r>
-    </w:p>
-    <w:p>
-      <w:pPr>
-        <w:shd w:val="clear" w:color="auto" w:fill="FFFFFF"/>
-        <w:spacing w:before="0" w:after="0" w:line="240" w:lineRule="auto"/>
-        <w:jc w:val="left"/>
+        <w:t xml:space="preserve">params, </w:t>
+      </w:r>
+      <w:proofErr w:type="spellStart"/>
+      <w:r>
         <w:rPr>
           <w:rFonts w:ascii="Courier New" w:eastAsia="Times New Roman" w:hAnsi="Courier New" w:cs="Courier New"/>
           <w:color w:val="000000"/>
@@ -6588,7 +6600,9 @@
           <w:szCs w:val="20"/>
           <w:lang w:eastAsia="en-GB"/>
         </w:rPr>
-      </w:pPr>
+        <w:t>H.wires</w:t>
+      </w:r>
+      <w:proofErr w:type="spellEnd"/>
       <w:r>
         <w:rPr>
           <w:rFonts w:ascii="Courier New" w:eastAsia="Times New Roman" w:hAnsi="Courier New" w:cs="Courier New"/>
@@ -6597,10 +6611,14 @@
           <w:szCs w:val="20"/>
           <w:lang w:eastAsia="en-GB"/>
         </w:rPr>
-        <w:t xml:space="preserve">        </w:t>
-      </w:r>
-      <w:proofErr w:type="spellStart"/>
-      <w:r>
+        <w:t>):</w:t>
+      </w:r>
+    </w:p>
+    <w:p>
+      <w:pPr>
+        <w:shd w:val="clear" w:color="auto" w:fill="FFFFFF"/>
+        <w:spacing w:before="0" w:after="0" w:line="240" w:lineRule="auto"/>
+        <w:jc w:val="left"/>
         <w:rPr>
           <w:rFonts w:ascii="Courier New" w:eastAsia="Times New Roman" w:hAnsi="Courier New" w:cs="Courier New"/>
           <w:color w:val="000000"/>
@@ -6608,9 +6626,7 @@
           <w:szCs w:val="20"/>
           <w:lang w:eastAsia="en-GB"/>
         </w:rPr>
-        <w:t>qml.RY</w:t>
-      </w:r>
-      <w:proofErr w:type="spellEnd"/>
+      </w:pPr>
       <w:r>
         <w:rPr>
           <w:rFonts w:ascii="Courier New" w:eastAsia="Times New Roman" w:hAnsi="Courier New" w:cs="Courier New"/>
@@ -6619,14 +6635,11 @@
           <w:szCs w:val="20"/>
           <w:lang w:eastAsia="en-GB"/>
         </w:rPr>
-        <w:t>(param, wires=wire)</w:t>
-      </w:r>
-    </w:p>
-    <w:p>
-      <w:pPr>
-        <w:shd w:val="clear" w:color="auto" w:fill="FFFFFF"/>
-        <w:spacing w:before="0" w:after="0" w:line="240" w:lineRule="auto"/>
-        <w:jc w:val="left"/>
+        <w:t xml:space="preserve">        </w:t>
+      </w:r>
+      <w:proofErr w:type="spellStart"/>
+      <w:proofErr w:type="gramStart"/>
+      <w:r>
         <w:rPr>
           <w:rFonts w:ascii="Courier New" w:eastAsia="Times New Roman" w:hAnsi="Courier New" w:cs="Courier New"/>
           <w:color w:val="000000"/>
@@ -6634,7 +6647,10 @@
           <w:szCs w:val="20"/>
           <w:lang w:eastAsia="en-GB"/>
         </w:rPr>
-      </w:pPr>
+        <w:t>qml.RY</w:t>
+      </w:r>
+      <w:proofErr w:type="spellEnd"/>
+      <w:proofErr w:type="gramEnd"/>
       <w:r>
         <w:rPr>
           <w:rFonts w:ascii="Courier New" w:eastAsia="Times New Roman" w:hAnsi="Courier New" w:cs="Courier New"/>
@@ -6643,10 +6659,14 @@
           <w:szCs w:val="20"/>
           <w:lang w:eastAsia="en-GB"/>
         </w:rPr>
-        <w:t xml:space="preserve">    return </w:t>
-      </w:r>
-      <w:proofErr w:type="spellStart"/>
-      <w:r>
+        <w:t>(param, wires=wire)</w:t>
+      </w:r>
+    </w:p>
+    <w:p>
+      <w:pPr>
+        <w:shd w:val="clear" w:color="auto" w:fill="FFFFFF"/>
+        <w:spacing w:before="0" w:after="0" w:line="240" w:lineRule="auto"/>
+        <w:jc w:val="left"/>
         <w:rPr>
           <w:rFonts w:ascii="Courier New" w:eastAsia="Times New Roman" w:hAnsi="Courier New" w:cs="Courier New"/>
           <w:color w:val="000000"/>
@@ -6654,9 +6674,7 @@
           <w:szCs w:val="20"/>
           <w:lang w:eastAsia="en-GB"/>
         </w:rPr>
-        <w:t>qml.sample</w:t>
-      </w:r>
-      <w:proofErr w:type="spellEnd"/>
+      </w:pPr>
       <w:r>
         <w:rPr>
           <w:rFonts w:ascii="Courier New" w:eastAsia="Times New Roman" w:hAnsi="Courier New" w:cs="Courier New"/>
@@ -6665,7 +6683,51 @@
           <w:szCs w:val="20"/>
           <w:lang w:eastAsia="en-GB"/>
         </w:rPr>
-        <w:t>()</w:t>
+        <w:t xml:space="preserve">    return </w:t>
+      </w:r>
+      <w:proofErr w:type="spellStart"/>
+      <w:r>
+        <w:rPr>
+          <w:rFonts w:ascii="Courier New" w:eastAsia="Times New Roman" w:hAnsi="Courier New" w:cs="Courier New"/>
+          <w:color w:val="000000"/>
+          <w:sz w:val="20"/>
+          <w:szCs w:val="20"/>
+          <w:lang w:eastAsia="en-GB"/>
+        </w:rPr>
+        <w:t>qml.</w:t>
+      </w:r>
+      <w:proofErr w:type="gramStart"/>
+      <w:r>
+        <w:rPr>
+          <w:rFonts w:ascii="Courier New" w:eastAsia="Times New Roman" w:hAnsi="Courier New" w:cs="Courier New"/>
+          <w:color w:val="000000"/>
+          <w:sz w:val="20"/>
+          <w:szCs w:val="20"/>
+          <w:lang w:eastAsia="en-GB"/>
+        </w:rPr>
+        <w:t>sample</w:t>
+      </w:r>
+      <w:proofErr w:type="spellEnd"/>
+      <w:r>
+        <w:rPr>
+          <w:rFonts w:ascii="Courier New" w:eastAsia="Times New Roman" w:hAnsi="Courier New" w:cs="Courier New"/>
+          <w:color w:val="000000"/>
+          <w:sz w:val="20"/>
+          <w:szCs w:val="20"/>
+          <w:lang w:eastAsia="en-GB"/>
+        </w:rPr>
+        <w:t>(</w:t>
+      </w:r>
+      <w:proofErr w:type="gramEnd"/>
+      <w:r>
+        <w:rPr>
+          <w:rFonts w:ascii="Courier New" w:eastAsia="Times New Roman" w:hAnsi="Courier New" w:cs="Courier New"/>
+          <w:color w:val="000000"/>
+          <w:sz w:val="20"/>
+          <w:szCs w:val="20"/>
+          <w:lang w:eastAsia="en-GB"/>
+        </w:rPr>
+        <w:t>)</w:t>
       </w:r>
     </w:p>
     <w:p>
@@ -7002,11 +7064,30 @@
         <w:spacing w:before="0" w:after="0" w:line="240" w:lineRule="auto"/>
         <w:jc w:val="left"/>
         <w:rPr>
-          <w:rFonts w:asciiTheme="majorHAnsi" w:eastAsia="Times New Roman" w:hAnsiTheme="majorHAnsi" w:cstheme="majorHAnsi"/>
-          <w:bCs/>
-          <w:noProof/>
-        </w:rPr>
-      </w:pPr>
+          <w:rFonts w:ascii="Times New Roman" w:eastAsia="Times New Roman" w:hAnsi="Times New Roman" w:cs="Times New Roman"/>
+          <w:b/>
+          <w:noProof/>
+          <w:lang w:eastAsia="en-GB"/>
+        </w:rPr>
+      </w:pPr>
+      <w:r>
+        <w:rPr>
+          <w:rFonts w:ascii="Times New Roman" w:eastAsia="Times New Roman" w:hAnsi="Times New Roman" w:cs="Times New Roman"/>
+          <w:b/>
+          <w:noProof/>
+          <w:lang w:eastAsia="en-GB"/>
+        </w:rPr>
+        <w:t>Solving the QUBO Problem Using Real Quantum Hardware via PennyLane</w:t>
+      </w:r>
+      <w:r>
+        <w:rPr>
+          <w:rFonts w:ascii="Times New Roman" w:eastAsia="Times New Roman" w:hAnsi="Times New Roman" w:cs="Times New Roman"/>
+          <w:b/>
+          <w:noProof/>
+          <w:lang w:eastAsia="en-GB"/>
+        </w:rPr>
+        <w:t>:</w:t>
+      </w:r>
     </w:p>
     <w:p>
       <w:pPr>
@@ -7015,8 +7096,9 @@
         <w:jc w:val="left"/>
         <w:rPr>
           <w:rFonts w:ascii="Times New Roman" w:eastAsia="Times New Roman" w:hAnsi="Times New Roman" w:cs="Times New Roman"/>
-          <w:bCs/>
-          <w:noProof/>
+          <w:b/>
+          <w:noProof/>
+          <w:lang w:eastAsia="en-GB"/>
         </w:rPr>
       </w:pPr>
     </w:p>
@@ -7026,11 +7108,47 @@
         <w:spacing w:before="0" w:after="0" w:line="240" w:lineRule="auto"/>
         <w:jc w:val="left"/>
         <w:rPr>
-          <w:rFonts w:ascii="Times New Roman" w:eastAsia="Times New Roman" w:hAnsi="Times New Roman" w:cs="Times New Roman"/>
-          <w:bCs/>
-          <w:noProof/>
-        </w:rPr>
-      </w:pPr>
+          <w:rFonts w:asciiTheme="majorHAnsi" w:eastAsia="Times New Roman" w:hAnsiTheme="majorHAnsi" w:cstheme="majorHAnsi"/>
+          <w:bCs/>
+          <w:noProof/>
+        </w:rPr>
+      </w:pPr>
+      <w:r>
+        <w:rPr>
+          <w:rFonts w:ascii="Times New Roman" w:eastAsia="Times New Roman" w:hAnsi="Times New Roman" w:cs="Times New Roman"/>
+          <w:bCs/>
+          <w:noProof/>
+          <w:lang w:eastAsia="en-GB"/>
+        </w:rPr>
+        <w:t xml:space="preserve">The QUBO problem was solved using the X8 device on PennyLane, which is part of Xanadu's photonic quantum computing systems. Unlike the default.qubit device, which is a simulator for testing and development purposes, the X8 device utilises real quantum hardware. This device leverages photonic qubits to perform quantum computations. The QUBO problem was addressed via this method, and the code was broken down into various sections, each representing a different part of the QUBO function. By utilising the X8 hardware, we achieve quantum computational benefits that are not possible with classical </w:t>
+      </w:r>
+      <w:r>
+        <w:rPr>
+          <w:rFonts w:ascii="Times New Roman" w:eastAsia="Times New Roman" w:hAnsi="Times New Roman" w:cs="Times New Roman"/>
+          <w:bCs/>
+          <w:noProof/>
+          <w:lang w:eastAsia="en-GB"/>
+        </w:rPr>
+        <w:t>computers</w:t>
+      </w:r>
+      <w:r>
+        <w:rPr>
+          <w:rFonts w:ascii="Times New Roman" w:eastAsia="Times New Roman" w:hAnsi="Times New Roman" w:cs="Times New Roman"/>
+          <w:bCs/>
+          <w:noProof/>
+          <w:lang w:eastAsia="en-GB"/>
+        </w:rPr>
+        <w:t>, demonstrating the potential of photonic quantum computing in solving complex optimisation problems</w:t>
+      </w:r>
+      <w:r>
+        <w:rPr>
+          <w:rFonts w:ascii="Times New Roman" w:eastAsia="Times New Roman" w:hAnsi="Times New Roman" w:cs="Times New Roman"/>
+          <w:bCs/>
+          <w:noProof/>
+          <w:lang w:eastAsia="en-GB"/>
+        </w:rPr>
+        <w:t xml:space="preserve"> [17].</w:t>
+      </w:r>
     </w:p>
     <w:p>
       <w:pPr>
@@ -7038,7 +7156,7 @@
         <w:spacing w:before="0" w:after="0" w:line="240" w:lineRule="auto"/>
         <w:jc w:val="left"/>
         <w:rPr>
-          <w:rFonts w:ascii="Times New Roman" w:eastAsia="Times New Roman" w:hAnsi="Times New Roman" w:cs="Times New Roman"/>
+          <w:rFonts w:asciiTheme="majorHAnsi" w:eastAsia="Times New Roman" w:hAnsiTheme="majorHAnsi" w:cstheme="majorHAnsi"/>
           <w:bCs/>
           <w:noProof/>
         </w:rPr>
@@ -7050,64 +7168,255 @@
         <w:spacing w:before="0" w:after="0" w:line="240" w:lineRule="auto"/>
         <w:jc w:val="left"/>
         <w:rPr>
-          <w:rFonts w:ascii="Times New Roman" w:eastAsia="Times New Roman" w:hAnsi="Times New Roman" w:cs="Times New Roman"/>
-          <w:bCs/>
-          <w:noProof/>
-          <w:lang w:eastAsia="en-GB"/>
-        </w:rPr>
-      </w:pPr>
-    </w:p>
-    <w:p>
-      <w:pPr>
-        <w:pStyle w:val="02PaperAuthors"/>
-        <w:rPr>
-          <w:b w:val="0"/>
-          <w:bCs/>
-        </w:rPr>
-      </w:pPr>
-    </w:p>
-    <w:p>
-      <w:pPr>
-        <w:pStyle w:val="02PaperAuthors"/>
-        <w:rPr>
-          <w:b w:val="0"/>
-          <w:bCs/>
-        </w:rPr>
-      </w:pPr>
-    </w:p>
-    <w:p>
-      <w:pPr>
-        <w:pStyle w:val="02PaperAuthors"/>
-        <w:rPr>
-          <w:b w:val="0"/>
-          <w:bCs/>
-        </w:rPr>
-      </w:pPr>
-    </w:p>
-    <w:p>
-      <w:pPr>
-        <w:pStyle w:val="02PaperAuthors"/>
-        <w:rPr>
-          <w:b w:val="0"/>
-          <w:bCs/>
-        </w:rPr>
-      </w:pPr>
-    </w:p>
-    <w:p>
-      <w:pPr>
-        <w:pStyle w:val="02PaperAuthors"/>
-        <w:rPr>
-          <w:b w:val="0"/>
-          <w:bCs/>
-        </w:rPr>
-      </w:pPr>
-    </w:p>
-    <w:p>
-      <w:pPr>
-        <w:pStyle w:val="02PaperAuthors"/>
-        <w:rPr>
-          <w:b w:val="0"/>
-          <w:bCs/>
+          <w:rFonts w:asciiTheme="majorHAnsi" w:eastAsia="Times New Roman" w:hAnsiTheme="majorHAnsi" w:cstheme="majorHAnsi"/>
+          <w:bCs/>
+          <w:noProof/>
+        </w:rPr>
+      </w:pPr>
+    </w:p>
+    <w:p>
+      <w:pPr>
+        <w:shd w:val="clear" w:color="auto" w:fill="FFFFFF"/>
+        <w:spacing w:before="0" w:after="0" w:line="240" w:lineRule="auto"/>
+        <w:jc w:val="left"/>
+        <w:rPr>
+          <w:rFonts w:asciiTheme="majorHAnsi" w:eastAsia="Times New Roman" w:hAnsiTheme="majorHAnsi" w:cstheme="majorHAnsi"/>
+          <w:bCs/>
+          <w:noProof/>
+        </w:rPr>
+      </w:pPr>
+    </w:p>
+    <w:p>
+      <w:pPr>
+        <w:shd w:val="clear" w:color="auto" w:fill="FFFFFF"/>
+        <w:spacing w:before="0" w:after="0" w:line="240" w:lineRule="auto"/>
+        <w:jc w:val="left"/>
+        <w:rPr>
+          <w:rFonts w:asciiTheme="majorHAnsi" w:eastAsia="Times New Roman" w:hAnsiTheme="majorHAnsi" w:cstheme="majorHAnsi"/>
+          <w:bCs/>
+          <w:noProof/>
+        </w:rPr>
+      </w:pPr>
+    </w:p>
+    <w:p>
+      <w:pPr>
+        <w:shd w:val="clear" w:color="auto" w:fill="FFFFFF"/>
+        <w:spacing w:before="0" w:after="0" w:line="240" w:lineRule="auto"/>
+        <w:jc w:val="left"/>
+        <w:rPr>
+          <w:rFonts w:asciiTheme="majorHAnsi" w:eastAsia="Times New Roman" w:hAnsiTheme="majorHAnsi" w:cstheme="majorHAnsi"/>
+          <w:bCs/>
+          <w:noProof/>
+        </w:rPr>
+      </w:pPr>
+    </w:p>
+    <w:p>
+      <w:pPr>
+        <w:shd w:val="clear" w:color="auto" w:fill="FFFFFF"/>
+        <w:spacing w:before="0" w:after="0" w:line="240" w:lineRule="auto"/>
+        <w:jc w:val="left"/>
+        <w:rPr>
+          <w:rFonts w:asciiTheme="majorHAnsi" w:eastAsia="Times New Roman" w:hAnsiTheme="majorHAnsi" w:cstheme="majorHAnsi"/>
+          <w:bCs/>
+          <w:noProof/>
+        </w:rPr>
+      </w:pPr>
+      <w:r>
+        <w:rPr>
+          <w:rFonts w:asciiTheme="majorHAnsi" w:eastAsia="Times New Roman" w:hAnsiTheme="majorHAnsi" w:cstheme="majorHAnsi"/>
+          <w:bCs/>
+          <w:noProof/>
+        </w:rPr>
+        <w:lastRenderedPageBreak/>
+        <w:t>An in-depth look at the X8 Architecture:</w:t>
+      </w:r>
+    </w:p>
+    <w:p>
+      <w:pPr>
+        <w:shd w:val="clear" w:color="auto" w:fill="FFFFFF"/>
+        <w:spacing w:before="0" w:after="0" w:line="240" w:lineRule="auto"/>
+        <w:jc w:val="left"/>
+        <w:rPr>
+          <w:rFonts w:asciiTheme="majorHAnsi" w:eastAsia="Times New Roman" w:hAnsiTheme="majorHAnsi" w:cstheme="majorHAnsi"/>
+          <w:bCs/>
+          <w:noProof/>
+        </w:rPr>
+      </w:pPr>
+    </w:p>
+    <w:p>
+      <w:pPr>
+        <w:shd w:val="clear" w:color="auto" w:fill="FFFFFF"/>
+        <w:spacing w:before="0" w:after="0" w:line="240" w:lineRule="auto"/>
+        <w:jc w:val="left"/>
+        <w:rPr>
+          <w:rFonts w:asciiTheme="majorHAnsi" w:eastAsia="Times New Roman" w:hAnsiTheme="majorHAnsi" w:cstheme="majorHAnsi"/>
+          <w:bCs/>
+          <w:noProof/>
+        </w:rPr>
+      </w:pPr>
+      <w:r>
+        <w:rPr>
+          <w:rFonts w:asciiTheme="majorHAnsi" w:eastAsia="Times New Roman" w:hAnsiTheme="majorHAnsi" w:cstheme="majorHAnsi"/>
+          <w:bCs/>
+          <w:noProof/>
+        </w:rPr>
+        <w:t>The X8 architecture leverages advanced photonic integrated circuits (PICs) to manipulate and control light at the quantum level. These PICs are fabricated using silicon nitride</w:t>
+      </w:r>
+      <w:r>
+        <w:rPr>
+          <w:rFonts w:asciiTheme="majorHAnsi" w:eastAsia="Times New Roman" w:hAnsiTheme="majorHAnsi" w:cstheme="majorHAnsi"/>
+          <w:bCs/>
+          <w:noProof/>
+        </w:rPr>
+        <w:t xml:space="preserve"> (Si</w:t>
+      </w:r>
+      <w:r>
+        <w:rPr>
+          <w:rFonts w:asciiTheme="majorHAnsi" w:eastAsia="Times New Roman" w:hAnsiTheme="majorHAnsi" w:cstheme="majorHAnsi"/>
+          <w:bCs/>
+          <w:noProof/>
+          <w:vertAlign w:val="subscript"/>
+        </w:rPr>
+        <w:t>3</w:t>
+      </w:r>
+      <w:r>
+        <w:rPr>
+          <w:rFonts w:asciiTheme="majorHAnsi" w:eastAsia="Times New Roman" w:hAnsiTheme="majorHAnsi" w:cstheme="majorHAnsi"/>
+          <w:bCs/>
+          <w:noProof/>
+        </w:rPr>
+        <w:t>N</w:t>
+      </w:r>
+      <w:r>
+        <w:rPr>
+          <w:rFonts w:asciiTheme="majorHAnsi" w:eastAsia="Times New Roman" w:hAnsiTheme="majorHAnsi" w:cstheme="majorHAnsi"/>
+          <w:bCs/>
+          <w:noProof/>
+          <w:vertAlign w:val="subscript"/>
+        </w:rPr>
+        <w:t>4</w:t>
+      </w:r>
+      <w:r>
+        <w:rPr>
+          <w:rFonts w:asciiTheme="majorHAnsi" w:eastAsia="Times New Roman" w:hAnsiTheme="majorHAnsi" w:cstheme="majorHAnsi"/>
+          <w:bCs/>
+          <w:noProof/>
+        </w:rPr>
+        <w:t xml:space="preserve">)  </w:t>
+      </w:r>
+      <w:r>
+        <w:rPr>
+          <w:rFonts w:asciiTheme="majorHAnsi" w:eastAsia="Times New Roman" w:hAnsiTheme="majorHAnsi" w:cstheme="majorHAnsi"/>
+          <w:bCs/>
+          <w:noProof/>
+        </w:rPr>
+        <w:t>waveguides, which offer low propagation loss and high nonlinearities, essential for efficient quantum operations. The device integrates multiple components such as beam splitters, phase shifters, and squeezing operations to perform complex quantum computations.</w:t>
+      </w:r>
+    </w:p>
+    <w:p>
+      <w:pPr>
+        <w:shd w:val="clear" w:color="auto" w:fill="FFFFFF"/>
+        <w:spacing w:before="0" w:after="0" w:line="240" w:lineRule="auto"/>
+        <w:jc w:val="left"/>
+        <w:rPr>
+          <w:rFonts w:asciiTheme="majorHAnsi" w:eastAsia="Times New Roman" w:hAnsiTheme="majorHAnsi" w:cstheme="majorHAnsi"/>
+          <w:bCs/>
+          <w:noProof/>
+        </w:rPr>
+      </w:pPr>
+    </w:p>
+    <w:p>
+      <w:pPr>
+        <w:shd w:val="clear" w:color="auto" w:fill="FFFFFF"/>
+        <w:spacing w:before="0" w:after="0" w:line="240" w:lineRule="auto"/>
+        <w:jc w:val="left"/>
+        <w:rPr>
+          <w:rFonts w:asciiTheme="majorHAnsi" w:eastAsia="Times New Roman" w:hAnsiTheme="majorHAnsi" w:cstheme="majorHAnsi"/>
+          <w:bCs/>
+          <w:noProof/>
+        </w:rPr>
+      </w:pPr>
+      <w:r>
+        <w:rPr>
+          <w:rFonts w:asciiTheme="majorHAnsi" w:eastAsia="Times New Roman" w:hAnsiTheme="majorHAnsi" w:cstheme="majorHAnsi"/>
+          <w:bCs/>
+          <w:noProof/>
+        </w:rPr>
+        <w:t>At the core of the X8 system is the use of squeezed states of light, represented mathematically as:</w:t>
+      </w:r>
+    </w:p>
+    <w:p>
+      <w:pPr>
+        <w:shd w:val="clear" w:color="auto" w:fill="FFFFFF"/>
+        <w:spacing w:before="0" w:after="0" w:line="240" w:lineRule="auto"/>
+        <w:jc w:val="left"/>
+        <w:rPr>
+          <w:rFonts w:asciiTheme="majorHAnsi" w:eastAsia="Times New Roman" w:hAnsiTheme="majorHAnsi" w:cstheme="majorHAnsi"/>
+          <w:bCs/>
+          <w:noProof/>
+        </w:rPr>
+      </w:pPr>
+    </w:p>
+    <w:p>
+      <w:pPr>
+        <w:shd w:val="clear" w:color="auto" w:fill="FFFFFF"/>
+        <w:spacing w:before="0" w:after="0" w:line="240" w:lineRule="auto"/>
+        <w:jc w:val="left"/>
+        <w:rPr>
+          <w:rFonts w:asciiTheme="majorHAnsi" w:eastAsia="Times New Roman" w:hAnsiTheme="majorHAnsi" w:cstheme="majorHAnsi"/>
+          <w:bCs/>
+          <w:noProof/>
+        </w:rPr>
+      </w:pPr>
+      <m:oMathPara>
+        <m:oMath>
+          <m:r>
+            <w:rPr>
+              <w:rFonts w:ascii="Cambria Math" w:eastAsia="Times New Roman" w:hAnsi="Cambria Math" w:cstheme="majorHAnsi"/>
+              <w:noProof/>
+            </w:rPr>
+            <m:t>∣ψ</m:t>
+          </m:r>
+          <m:r>
+            <w:rPr>
+              <w:rFonts w:ascii="Cambria Math" w:eastAsia="Times New Roman" w:hAnsi="Cambria Math" w:cstheme="majorHAnsi"/>
+              <w:noProof/>
+            </w:rPr>
+            <m:t xml:space="preserve"> </m:t>
+          </m:r>
+          <m:r>
+            <w:rPr>
+              <w:rFonts w:ascii="Cambria Math" w:eastAsia="Times New Roman" w:hAnsi="Cambria Math" w:cstheme="majorHAnsi"/>
+              <w:noProof/>
+            </w:rPr>
+            <m:t>⟩=S(r)∣0</m:t>
+          </m:r>
+          <m:r>
+            <w:rPr>
+              <w:rFonts w:ascii="Cambria Math" w:eastAsia="Times New Roman" w:hAnsi="Cambria Math" w:cstheme="majorHAnsi"/>
+              <w:noProof/>
+            </w:rPr>
+            <m:t xml:space="preserve"> </m:t>
+          </m:r>
+          <m:r>
+            <w:rPr>
+              <w:rFonts w:ascii="Cambria Math" w:eastAsia="Times New Roman" w:hAnsi="Cambria Math" w:cstheme="majorHAnsi"/>
+              <w:noProof/>
+            </w:rPr>
+            <m:t>⟩</m:t>
+          </m:r>
+        </m:oMath>
+      </m:oMathPara>
+    </w:p>
+    <w:p>
+      <w:pPr>
+        <w:shd w:val="clear" w:color="auto" w:fill="FFFFFF"/>
+        <w:spacing w:before="0" w:after="0" w:line="240" w:lineRule="auto"/>
+        <w:jc w:val="left"/>
+        <w:rPr>
+          <w:rFonts w:ascii="Times New Roman" w:eastAsia="Times New Roman" w:hAnsi="Times New Roman" w:cs="Times New Roman"/>
+          <w:bCs/>
+          <w:noProof/>
         </w:rPr>
       </w:pPr>
     </w:p>
@@ -7119,12 +7428,20 @@
           <w:szCs w:val="18"/>
         </w:rPr>
       </w:pPr>
-      <w:r>
+    </w:p>
+    <w:p>
+      <w:pPr>
+        <w:pStyle w:val="02PaperAuthors"/>
         <w:rPr>
           <w:sz w:val="18"/>
           <w:szCs w:val="18"/>
         </w:rPr>
-        <w:lastRenderedPageBreak/>
+      </w:pPr>
+      <w:r>
+        <w:rPr>
+          <w:sz w:val="18"/>
+          <w:szCs w:val="18"/>
+        </w:rPr>
         <w:t>References</w:t>
       </w:r>
     </w:p>
@@ -7999,12 +8316,9 @@
           <w:szCs w:val="18"/>
           <w:lang w:eastAsia="en-GB"/>
         </w:rPr>
-        <w:t>‌</w:t>
-      </w:r>
-    </w:p>
-    <w:p>
-      <w:pPr>
-        <w:spacing w:line="240" w:lineRule="auto"/>
+        <w:t xml:space="preserve">[17] </w:t>
+      </w:r>
+      <w:r>
         <w:rPr>
           <w:rFonts w:ascii="Times New Roman" w:eastAsia="Times New Roman" w:hAnsi="Times New Roman" w:cs="Times New Roman"/>
           <w:bCs/>
@@ -8013,11 +8327,23 @@
           <w:szCs w:val="18"/>
           <w:lang w:eastAsia="en-GB"/>
         </w:rPr>
-      </w:pPr>
-    </w:p>
-    <w:p>
-      <w:pPr>
-        <w:spacing w:line="240" w:lineRule="auto"/>
+        <w:t xml:space="preserve">“Xanadu | X-Series,” Xanadu.ai, 2025. </w:t>
+      </w:r>
+      <w:hyperlink r:id="rId30" w:history="1">
+        <w:r>
+          <w:rPr>
+            <w:rStyle w:val="Hyperlink"/>
+            <w:rFonts w:ascii="Times New Roman" w:eastAsia="Times New Roman" w:hAnsi="Times New Roman" w:cs="Times New Roman"/>
+            <w:bCs/>
+            <w:noProof/>
+            <w:sz w:val="18"/>
+            <w:szCs w:val="18"/>
+            <w:lang w:eastAsia="en-GB"/>
+          </w:rPr>
+          <w:t>https://xanadu.ai/products/x-series/?form=MG0AV3</w:t>
+        </w:r>
+      </w:hyperlink>
+      <w:r>
         <w:rPr>
           <w:rFonts w:ascii="Times New Roman" w:eastAsia="Times New Roman" w:hAnsi="Times New Roman" w:cs="Times New Roman"/>
           <w:bCs/>
@@ -8026,7 +8352,8 @@
           <w:szCs w:val="18"/>
           <w:lang w:eastAsia="en-GB"/>
         </w:rPr>
-      </w:pPr>
+        <w:t xml:space="preserve"> </w:t>
+      </w:r>
       <w:r>
         <w:rPr>
           <w:rFonts w:ascii="Times New Roman" w:eastAsia="Times New Roman" w:hAnsi="Times New Roman" w:cs="Times New Roman"/>
@@ -8036,7 +8363,7 @@
           <w:szCs w:val="18"/>
           <w:lang w:eastAsia="en-GB"/>
         </w:rPr>
-        <w:t>‌</w:t>
+        <w:t>(accessed Feb. 06, 2025).</w:t>
       </w:r>
     </w:p>
     <w:p>
@@ -8051,10 +8378,7 @@
           <w:lang w:eastAsia="en-GB"/>
         </w:rPr>
       </w:pPr>
-    </w:p>
-    <w:p>
-      <w:pPr>
-        <w:spacing w:line="240" w:lineRule="auto"/>
+      <w:r>
         <w:rPr>
           <w:rFonts w:ascii="Times New Roman" w:eastAsia="Times New Roman" w:hAnsi="Times New Roman" w:cs="Times New Roman"/>
           <w:bCs/>
@@ -8063,8 +8387,12 @@
           <w:szCs w:val="18"/>
           <w:lang w:eastAsia="en-GB"/>
         </w:rPr>
-      </w:pPr>
-      <w:r>
+        <w:t>‌</w:t>
+      </w:r>
+    </w:p>
+    <w:p>
+      <w:pPr>
+        <w:spacing w:line="240" w:lineRule="auto"/>
         <w:rPr>
           <w:rFonts w:ascii="Times New Roman" w:eastAsia="Times New Roman" w:hAnsi="Times New Roman" w:cs="Times New Roman"/>
           <w:bCs/>
@@ -8073,12 +8401,8 @@
           <w:szCs w:val="18"/>
           <w:lang w:eastAsia="en-GB"/>
         </w:rPr>
-        <w:t>‌</w:t>
-      </w:r>
-    </w:p>
-    <w:p>
-      <w:pPr>
-        <w:spacing w:line="240" w:lineRule="auto"/>
+      </w:pPr>
+      <w:r>
         <w:rPr>
           <w:rFonts w:ascii="Times New Roman" w:eastAsia="Times New Roman" w:hAnsi="Times New Roman" w:cs="Times New Roman"/>
           <w:bCs/>
@@ -8087,7 +8411,8 @@
           <w:szCs w:val="18"/>
           <w:lang w:eastAsia="en-GB"/>
         </w:rPr>
-      </w:pPr>
+        <w:t>‌</w:t>
+      </w:r>
     </w:p>
     <w:p>
       <w:pPr>
@@ -8188,7 +8513,10 @@
           <w:lang w:eastAsia="en-GB"/>
         </w:rPr>
       </w:pPr>
-      <w:r>
+    </w:p>
+    <w:p>
+      <w:pPr>
+        <w:spacing w:line="240" w:lineRule="auto"/>
         <w:rPr>
           <w:rFonts w:ascii="Times New Roman" w:eastAsia="Times New Roman" w:hAnsi="Times New Roman" w:cs="Times New Roman"/>
           <w:bCs/>
@@ -8197,6 +8525,16 @@
           <w:szCs w:val="18"/>
           <w:lang w:eastAsia="en-GB"/>
         </w:rPr>
+      </w:pPr>
+      <w:r>
+        <w:rPr>
+          <w:rFonts w:ascii="Times New Roman" w:eastAsia="Times New Roman" w:hAnsi="Times New Roman" w:cs="Times New Roman"/>
+          <w:bCs/>
+          <w:noProof/>
+          <w:sz w:val="18"/>
+          <w:szCs w:val="18"/>
+          <w:lang w:eastAsia="en-GB"/>
+        </w:rPr>
         <w:t>‌</w:t>
       </w:r>
     </w:p>
@@ -8204,14 +8542,88 @@
       <w:pPr>
         <w:spacing w:line="240" w:lineRule="auto"/>
         <w:rPr>
+          <w:rFonts w:ascii="Times New Roman" w:eastAsia="Times New Roman" w:hAnsi="Times New Roman" w:cs="Times New Roman"/>
+          <w:bCs/>
+          <w:noProof/>
+          <w:sz w:val="18"/>
+          <w:szCs w:val="18"/>
+          <w:lang w:eastAsia="en-GB"/>
+        </w:rPr>
+      </w:pPr>
+    </w:p>
+    <w:p>
+      <w:pPr>
+        <w:spacing w:line="240" w:lineRule="auto"/>
+        <w:rPr>
+          <w:rFonts w:ascii="Times New Roman" w:eastAsia="Times New Roman" w:hAnsi="Times New Roman" w:cs="Times New Roman"/>
+          <w:bCs/>
+          <w:noProof/>
+          <w:sz w:val="18"/>
+          <w:szCs w:val="18"/>
+          <w:lang w:eastAsia="en-GB"/>
+        </w:rPr>
+      </w:pPr>
+      <w:r>
+        <w:rPr>
+          <w:rFonts w:ascii="Times New Roman" w:eastAsia="Times New Roman" w:hAnsi="Times New Roman" w:cs="Times New Roman"/>
+          <w:bCs/>
+          <w:noProof/>
+          <w:sz w:val="18"/>
+          <w:szCs w:val="18"/>
+          <w:lang w:eastAsia="en-GB"/>
+        </w:rPr>
+        <w:t>‌</w:t>
+      </w:r>
+    </w:p>
+    <w:p>
+      <w:pPr>
+        <w:spacing w:line="240" w:lineRule="auto"/>
+        <w:rPr>
+          <w:rFonts w:ascii="Times New Roman" w:eastAsia="Times New Roman" w:hAnsi="Times New Roman" w:cs="Times New Roman"/>
+          <w:bCs/>
+          <w:noProof/>
+          <w:sz w:val="18"/>
+          <w:szCs w:val="18"/>
+          <w:lang w:eastAsia="en-GB"/>
+        </w:rPr>
+      </w:pPr>
+    </w:p>
+    <w:p>
+      <w:pPr>
+        <w:spacing w:line="240" w:lineRule="auto"/>
+        <w:rPr>
+          <w:rFonts w:ascii="Times New Roman" w:eastAsia="Times New Roman" w:hAnsi="Times New Roman" w:cs="Times New Roman"/>
+          <w:bCs/>
+          <w:noProof/>
+          <w:sz w:val="18"/>
+          <w:szCs w:val="18"/>
+          <w:lang w:eastAsia="en-GB"/>
+        </w:rPr>
+      </w:pPr>
+      <w:r>
+        <w:rPr>
+          <w:rFonts w:ascii="Times New Roman" w:eastAsia="Times New Roman" w:hAnsi="Times New Roman" w:cs="Times New Roman"/>
+          <w:bCs/>
+          <w:noProof/>
+          <w:sz w:val="18"/>
+          <w:szCs w:val="18"/>
+          <w:lang w:eastAsia="en-GB"/>
+        </w:rPr>
+        <w:t>‌</w:t>
+      </w:r>
+    </w:p>
+    <w:p>
+      <w:pPr>
+        <w:spacing w:line="240" w:lineRule="auto"/>
+        <w:rPr>
           <w:rFonts w:ascii="Times New Roman" w:hAnsi="Times New Roman" w:cs="Times New Roman"/>
           <w:bCs/>
         </w:rPr>
       </w:pPr>
     </w:p>
     <w:sectPr>
-      <w:headerReference w:type="even" r:id="rId30"/>
-      <w:headerReference w:type="default" r:id="rId31"/>
+      <w:headerReference w:type="even" r:id="rId31"/>
+      <w:headerReference w:type="default" r:id="rId32"/>
       <w:endnotePr>
         <w:numFmt w:val="decimal"/>
       </w:endnotePr>
@@ -8585,6 +8997,7 @@
       <w:tab/>
     </w:r>
     <w:proofErr w:type="spellStart"/>
+    <w:proofErr w:type="gramStart"/>
     <w:r>
       <w:rPr>
         <w:rStyle w:val="C1Gray"/>
@@ -8611,7 +9024,15 @@
         <w:color w:val="000000"/>
         <w:lang w:val="fr-FR"/>
       </w:rPr>
-      <w:t xml:space="preserve">  |  </w:t>
+      <w:t xml:space="preserve">  |</w:t>
+    </w:r>
+    <w:proofErr w:type="gramEnd"/>
+    <w:r>
+      <w:rPr>
+        <w:color w:val="000000"/>
+        <w:lang w:val="fr-FR"/>
+      </w:rPr>
+      <w:t xml:space="preserve">  </w:t>
     </w:r>
     <w:proofErr w:type="spellStart"/>
     <w:r>

</xml_diff>

<commit_message>
X8 chip details expanded
</commit_message>
<xml_diff>
--- a/Programming Quantum Computers Report.docx
+++ b/Programming Quantum Computers Report.docx
@@ -8215,6 +8215,131 @@
     </w:p>
     <w:p>
       <w:pPr>
+        <w:shd w:val="clear" w:color="auto" w:fill="FFFFFF"/>
+        <w:spacing w:before="0" w:after="0" w:line="240" w:lineRule="auto"/>
+        <w:jc w:val="left"/>
+        <w:rPr>
+          <w:rFonts w:asciiTheme="majorHAnsi" w:eastAsia="Times New Roman" w:hAnsiTheme="majorHAnsi" w:cstheme="majorHAnsi"/>
+          <w:bCs/>
+          <w:noProof/>
+        </w:rPr>
+      </w:pPr>
+      <w:r>
+        <w:rPr>
+          <w:rFonts w:asciiTheme="majorHAnsi" w:eastAsia="Times New Roman" w:hAnsiTheme="majorHAnsi" w:cstheme="majorHAnsi"/>
+          <w:bCs/>
+          <w:noProof/>
+        </w:rPr>
+        <w:t>X8 Hardware</w:t>
+      </w:r>
+    </w:p>
+    <w:p>
+      <w:pPr>
+        <w:shd w:val="clear" w:color="auto" w:fill="FFFFFF"/>
+        <w:spacing w:before="0" w:after="0" w:line="240" w:lineRule="auto"/>
+        <w:jc w:val="left"/>
+        <w:rPr>
+          <w:rFonts w:asciiTheme="majorHAnsi" w:eastAsia="Times New Roman" w:hAnsiTheme="majorHAnsi" w:cstheme="majorHAnsi"/>
+          <w:bCs/>
+          <w:noProof/>
+        </w:rPr>
+      </w:pPr>
+    </w:p>
+    <w:p>
+      <w:pPr>
+        <w:shd w:val="clear" w:color="auto" w:fill="FFFFFF"/>
+        <w:spacing w:before="0" w:after="0" w:line="240" w:lineRule="auto"/>
+        <w:jc w:val="left"/>
+        <w:rPr>
+          <w:rFonts w:asciiTheme="majorHAnsi" w:eastAsia="Times New Roman" w:hAnsiTheme="majorHAnsi" w:cstheme="majorHAnsi"/>
+          <w:bCs/>
+          <w:noProof/>
+        </w:rPr>
+      </w:pPr>
+    </w:p>
+    <w:p>
+      <w:pPr>
+        <w:pStyle w:val="02PaperAuthors"/>
+        <w:rPr>
+          <w:sz w:val="18"/>
+          <w:szCs w:val="18"/>
+        </w:rPr>
+      </w:pPr>
+    </w:p>
+    <w:p>
+      <w:pPr>
+        <w:pStyle w:val="02PaperAuthors"/>
+        <w:rPr>
+          <w:sz w:val="18"/>
+          <w:szCs w:val="18"/>
+        </w:rPr>
+      </w:pPr>
+    </w:p>
+    <w:p>
+      <w:pPr>
+        <w:pStyle w:val="02PaperAuthors"/>
+        <w:rPr>
+          <w:sz w:val="18"/>
+          <w:szCs w:val="18"/>
+        </w:rPr>
+      </w:pPr>
+    </w:p>
+    <w:p>
+      <w:pPr>
+        <w:pStyle w:val="02PaperAuthors"/>
+        <w:rPr>
+          <w:sz w:val="18"/>
+          <w:szCs w:val="18"/>
+        </w:rPr>
+      </w:pPr>
+    </w:p>
+    <w:p>
+      <w:pPr>
+        <w:pStyle w:val="02PaperAuthors"/>
+        <w:rPr>
+          <w:sz w:val="18"/>
+          <w:szCs w:val="18"/>
+        </w:rPr>
+      </w:pPr>
+    </w:p>
+    <w:p>
+      <w:pPr>
+        <w:pStyle w:val="02PaperAuthors"/>
+        <w:rPr>
+          <w:sz w:val="18"/>
+          <w:szCs w:val="18"/>
+        </w:rPr>
+      </w:pPr>
+    </w:p>
+    <w:p>
+      <w:pPr>
+        <w:pStyle w:val="02PaperAuthors"/>
+        <w:rPr>
+          <w:sz w:val="18"/>
+          <w:szCs w:val="18"/>
+        </w:rPr>
+      </w:pPr>
+    </w:p>
+    <w:p>
+      <w:pPr>
+        <w:pStyle w:val="02PaperAuthors"/>
+        <w:rPr>
+          <w:sz w:val="18"/>
+          <w:szCs w:val="18"/>
+        </w:rPr>
+      </w:pPr>
+    </w:p>
+    <w:p>
+      <w:pPr>
+        <w:pStyle w:val="02PaperAuthors"/>
+        <w:rPr>
+          <w:sz w:val="18"/>
+          <w:szCs w:val="18"/>
+        </w:rPr>
+      </w:pPr>
+    </w:p>
+    <w:p>
+      <w:pPr>
         <w:pStyle w:val="02PaperAuthors"/>
         <w:rPr>
           <w:sz w:val="18"/>
@@ -8611,7 +8736,6 @@
           <w:szCs w:val="18"/>
           <w:lang w:eastAsia="en-GB"/>
         </w:rPr>
-        <w:lastRenderedPageBreak/>
         <w:t xml:space="preserve">[8] dougfinke. Quantum Computing Report - Market Analysis, News &amp; Resources. Quantum Computing Report. </w:t>
       </w:r>
       <w:hyperlink r:id="rId21" w:history="1">

</xml_diff>

<commit_message>
X8 Chip Section Completed
The section on the the mathematics/physics and the hardware which makes up the X8 Chip was finally completed, now a new section which will breifly cover what stawberry fields/pennylane are will be worked on
</commit_message>
<xml_diff>
--- a/Programming Quantum Computers Report.docx
+++ b/Programming Quantum Computers Report.docx
@@ -1932,6 +1932,7 @@
         </w:rPr>
         <w:t>f(x) = (</w:t>
       </w:r>
+      <w:proofErr w:type="spellStart"/>
       <w:r>
         <w:rPr>
           <w:rFonts w:ascii="Times New Roman" w:eastAsia="Times New Roman" w:hAnsi="Times New Roman" w:cs="Times New Roman"/>
@@ -1951,6 +1952,7 @@
         </w:rPr>
         <w:t>1</w:t>
       </w:r>
+      <w:proofErr w:type="spellEnd"/>
       <w:r>
         <w:rPr>
           <w:rFonts w:ascii="Times New Roman" w:eastAsia="Times New Roman" w:hAnsi="Times New Roman" w:cs="Times New Roman"/>
@@ -2443,14 +2445,11 @@
           <w:szCs w:val="20"/>
           <w:lang w:eastAsia="en-GB"/>
         </w:rPr>
-        <w:t>H = 0.5 * qml.Identity(1) + \</w:t>
-      </w:r>
-    </w:p>
-    <w:p>
-      <w:pPr>
-        <w:shd w:val="clear" w:color="auto" w:fill="FFFFFF"/>
-        <w:spacing w:before="0" w:after="0" w:line="240" w:lineRule="auto"/>
-        <w:jc w:val="left"/>
+        <w:t xml:space="preserve">H = 0.5 * </w:t>
+      </w:r>
+      <w:proofErr w:type="spellStart"/>
+      <w:proofErr w:type="gramStart"/>
+      <w:r>
         <w:rPr>
           <w:rFonts w:ascii="Courier New" w:eastAsia="Times New Roman" w:hAnsi="Courier New" w:cs="Courier New"/>
           <w:color w:val="000000"/>
@@ -2458,7 +2457,10 @@
           <w:szCs w:val="20"/>
           <w:lang w:eastAsia="en-GB"/>
         </w:rPr>
-      </w:pPr>
+        <w:t>qml.Identity</w:t>
+      </w:r>
+      <w:proofErr w:type="spellEnd"/>
+      <w:proofErr w:type="gramEnd"/>
       <w:r>
         <w:rPr>
           <w:rFonts w:ascii="Courier New" w:eastAsia="Times New Roman" w:hAnsi="Courier New" w:cs="Courier New"/>
@@ -2467,7 +2469,7 @@
           <w:szCs w:val="20"/>
           <w:lang w:eastAsia="en-GB"/>
         </w:rPr>
-        <w:t xml:space="preserve">    0.5 * qml.PauliZ(1) @ qml.PauliZ(4) + \</w:t>
+        <w:t>(1) + \</w:t>
       </w:r>
     </w:p>
     <w:p>
@@ -2491,14 +2493,11 @@
           <w:szCs w:val="20"/>
           <w:lang w:eastAsia="en-GB"/>
         </w:rPr>
-        <w:t xml:space="preserve">    0.5 * qml.PauliZ(2) @ qml.PauliZ(3) + \</w:t>
-      </w:r>
-    </w:p>
-    <w:p>
-      <w:pPr>
-        <w:shd w:val="clear" w:color="auto" w:fill="FFFFFF"/>
-        <w:spacing w:before="0" w:after="0" w:line="240" w:lineRule="auto"/>
-        <w:jc w:val="left"/>
+        <w:t xml:space="preserve">    0.5 * </w:t>
+      </w:r>
+      <w:proofErr w:type="spellStart"/>
+      <w:proofErr w:type="gramStart"/>
+      <w:r>
         <w:rPr>
           <w:rFonts w:ascii="Courier New" w:eastAsia="Times New Roman" w:hAnsi="Courier New" w:cs="Courier New"/>
           <w:color w:val="000000"/>
@@ -2506,7 +2505,10 @@
           <w:szCs w:val="20"/>
           <w:lang w:eastAsia="en-GB"/>
         </w:rPr>
-      </w:pPr>
+        <w:t>qml.PauliZ</w:t>
+      </w:r>
+      <w:proofErr w:type="spellEnd"/>
+      <w:proofErr w:type="gramEnd"/>
       <w:r>
         <w:rPr>
           <w:rFonts w:ascii="Courier New" w:eastAsia="Times New Roman" w:hAnsi="Courier New" w:cs="Courier New"/>
@@ -2515,14 +2517,10 @@
           <w:szCs w:val="20"/>
           <w:lang w:eastAsia="en-GB"/>
         </w:rPr>
-        <w:t xml:space="preserve">    0.5 * qml.PauliZ(3) @ qml.PauliZ(5) + \</w:t>
-      </w:r>
-    </w:p>
-    <w:p>
-      <w:pPr>
-        <w:shd w:val="clear" w:color="auto" w:fill="FFFFFF"/>
-        <w:spacing w:before="0" w:after="0" w:line="240" w:lineRule="auto"/>
-        <w:jc w:val="left"/>
+        <w:t xml:space="preserve">(1) @ </w:t>
+      </w:r>
+      <w:proofErr w:type="spellStart"/>
+      <w:r>
         <w:rPr>
           <w:rFonts w:ascii="Courier New" w:eastAsia="Times New Roman" w:hAnsi="Courier New" w:cs="Courier New"/>
           <w:color w:val="000000"/>
@@ -2530,7 +2528,9 @@
           <w:szCs w:val="20"/>
           <w:lang w:eastAsia="en-GB"/>
         </w:rPr>
-      </w:pPr>
+        <w:t>qml.PauliZ</w:t>
+      </w:r>
+      <w:proofErr w:type="spellEnd"/>
       <w:r>
         <w:rPr>
           <w:rFonts w:ascii="Courier New" w:eastAsia="Times New Roman" w:hAnsi="Courier New" w:cs="Courier New"/>
@@ -2539,7 +2539,217 @@
           <w:szCs w:val="20"/>
           <w:lang w:eastAsia="en-GB"/>
         </w:rPr>
-        <w:t xml:space="preserve">    0.5 * qml.PauliZ(4) @ qml.PauliZ(4)</w:t>
+        <w:t>(4) + \</w:t>
+      </w:r>
+    </w:p>
+    <w:p>
+      <w:pPr>
+        <w:shd w:val="clear" w:color="auto" w:fill="FFFFFF"/>
+        <w:spacing w:before="0" w:after="0" w:line="240" w:lineRule="auto"/>
+        <w:jc w:val="left"/>
+        <w:rPr>
+          <w:rFonts w:ascii="Courier New" w:eastAsia="Times New Roman" w:hAnsi="Courier New" w:cs="Courier New"/>
+          <w:color w:val="000000"/>
+          <w:sz w:val="20"/>
+          <w:szCs w:val="20"/>
+          <w:lang w:eastAsia="en-GB"/>
+        </w:rPr>
+      </w:pPr>
+      <w:r>
+        <w:rPr>
+          <w:rFonts w:ascii="Courier New" w:eastAsia="Times New Roman" w:hAnsi="Courier New" w:cs="Courier New"/>
+          <w:color w:val="000000"/>
+          <w:sz w:val="20"/>
+          <w:szCs w:val="20"/>
+          <w:lang w:eastAsia="en-GB"/>
+        </w:rPr>
+        <w:t xml:space="preserve">    0.5 * </w:t>
+      </w:r>
+      <w:proofErr w:type="spellStart"/>
+      <w:proofErr w:type="gramStart"/>
+      <w:r>
+        <w:rPr>
+          <w:rFonts w:ascii="Courier New" w:eastAsia="Times New Roman" w:hAnsi="Courier New" w:cs="Courier New"/>
+          <w:color w:val="000000"/>
+          <w:sz w:val="20"/>
+          <w:szCs w:val="20"/>
+          <w:lang w:eastAsia="en-GB"/>
+        </w:rPr>
+        <w:t>qml.PauliZ</w:t>
+      </w:r>
+      <w:proofErr w:type="spellEnd"/>
+      <w:proofErr w:type="gramEnd"/>
+      <w:r>
+        <w:rPr>
+          <w:rFonts w:ascii="Courier New" w:eastAsia="Times New Roman" w:hAnsi="Courier New" w:cs="Courier New"/>
+          <w:color w:val="000000"/>
+          <w:sz w:val="20"/>
+          <w:szCs w:val="20"/>
+          <w:lang w:eastAsia="en-GB"/>
+        </w:rPr>
+        <w:t xml:space="preserve">(2) @ </w:t>
+      </w:r>
+      <w:proofErr w:type="spellStart"/>
+      <w:r>
+        <w:rPr>
+          <w:rFonts w:ascii="Courier New" w:eastAsia="Times New Roman" w:hAnsi="Courier New" w:cs="Courier New"/>
+          <w:color w:val="000000"/>
+          <w:sz w:val="20"/>
+          <w:szCs w:val="20"/>
+          <w:lang w:eastAsia="en-GB"/>
+        </w:rPr>
+        <w:t>qml.PauliZ</w:t>
+      </w:r>
+      <w:proofErr w:type="spellEnd"/>
+      <w:r>
+        <w:rPr>
+          <w:rFonts w:ascii="Courier New" w:eastAsia="Times New Roman" w:hAnsi="Courier New" w:cs="Courier New"/>
+          <w:color w:val="000000"/>
+          <w:sz w:val="20"/>
+          <w:szCs w:val="20"/>
+          <w:lang w:eastAsia="en-GB"/>
+        </w:rPr>
+        <w:t>(3) + \</w:t>
+      </w:r>
+    </w:p>
+    <w:p>
+      <w:pPr>
+        <w:shd w:val="clear" w:color="auto" w:fill="FFFFFF"/>
+        <w:spacing w:before="0" w:after="0" w:line="240" w:lineRule="auto"/>
+        <w:jc w:val="left"/>
+        <w:rPr>
+          <w:rFonts w:ascii="Courier New" w:eastAsia="Times New Roman" w:hAnsi="Courier New" w:cs="Courier New"/>
+          <w:color w:val="000000"/>
+          <w:sz w:val="20"/>
+          <w:szCs w:val="20"/>
+          <w:lang w:eastAsia="en-GB"/>
+        </w:rPr>
+      </w:pPr>
+      <w:r>
+        <w:rPr>
+          <w:rFonts w:ascii="Courier New" w:eastAsia="Times New Roman" w:hAnsi="Courier New" w:cs="Courier New"/>
+          <w:color w:val="000000"/>
+          <w:sz w:val="20"/>
+          <w:szCs w:val="20"/>
+          <w:lang w:eastAsia="en-GB"/>
+        </w:rPr>
+        <w:t xml:space="preserve">    0.5 * </w:t>
+      </w:r>
+      <w:proofErr w:type="spellStart"/>
+      <w:proofErr w:type="gramStart"/>
+      <w:r>
+        <w:rPr>
+          <w:rFonts w:ascii="Courier New" w:eastAsia="Times New Roman" w:hAnsi="Courier New" w:cs="Courier New"/>
+          <w:color w:val="000000"/>
+          <w:sz w:val="20"/>
+          <w:szCs w:val="20"/>
+          <w:lang w:eastAsia="en-GB"/>
+        </w:rPr>
+        <w:t>qml.PauliZ</w:t>
+      </w:r>
+      <w:proofErr w:type="spellEnd"/>
+      <w:proofErr w:type="gramEnd"/>
+      <w:r>
+        <w:rPr>
+          <w:rFonts w:ascii="Courier New" w:eastAsia="Times New Roman" w:hAnsi="Courier New" w:cs="Courier New"/>
+          <w:color w:val="000000"/>
+          <w:sz w:val="20"/>
+          <w:szCs w:val="20"/>
+          <w:lang w:eastAsia="en-GB"/>
+        </w:rPr>
+        <w:t xml:space="preserve">(3) @ </w:t>
+      </w:r>
+      <w:proofErr w:type="spellStart"/>
+      <w:r>
+        <w:rPr>
+          <w:rFonts w:ascii="Courier New" w:eastAsia="Times New Roman" w:hAnsi="Courier New" w:cs="Courier New"/>
+          <w:color w:val="000000"/>
+          <w:sz w:val="20"/>
+          <w:szCs w:val="20"/>
+          <w:lang w:eastAsia="en-GB"/>
+        </w:rPr>
+        <w:t>qml.PauliZ</w:t>
+      </w:r>
+      <w:proofErr w:type="spellEnd"/>
+      <w:r>
+        <w:rPr>
+          <w:rFonts w:ascii="Courier New" w:eastAsia="Times New Roman" w:hAnsi="Courier New" w:cs="Courier New"/>
+          <w:color w:val="000000"/>
+          <w:sz w:val="20"/>
+          <w:szCs w:val="20"/>
+          <w:lang w:eastAsia="en-GB"/>
+        </w:rPr>
+        <w:t>(5) + \</w:t>
+      </w:r>
+    </w:p>
+    <w:p>
+      <w:pPr>
+        <w:shd w:val="clear" w:color="auto" w:fill="FFFFFF"/>
+        <w:spacing w:before="0" w:after="0" w:line="240" w:lineRule="auto"/>
+        <w:jc w:val="left"/>
+        <w:rPr>
+          <w:rFonts w:ascii="Courier New" w:eastAsia="Times New Roman" w:hAnsi="Courier New" w:cs="Courier New"/>
+          <w:color w:val="000000"/>
+          <w:sz w:val="20"/>
+          <w:szCs w:val="20"/>
+          <w:lang w:eastAsia="en-GB"/>
+        </w:rPr>
+      </w:pPr>
+      <w:r>
+        <w:rPr>
+          <w:rFonts w:ascii="Courier New" w:eastAsia="Times New Roman" w:hAnsi="Courier New" w:cs="Courier New"/>
+          <w:color w:val="000000"/>
+          <w:sz w:val="20"/>
+          <w:szCs w:val="20"/>
+          <w:lang w:eastAsia="en-GB"/>
+        </w:rPr>
+        <w:t xml:space="preserve">    0.5 * </w:t>
+      </w:r>
+      <w:proofErr w:type="spellStart"/>
+      <w:proofErr w:type="gramStart"/>
+      <w:r>
+        <w:rPr>
+          <w:rFonts w:ascii="Courier New" w:eastAsia="Times New Roman" w:hAnsi="Courier New" w:cs="Courier New"/>
+          <w:color w:val="000000"/>
+          <w:sz w:val="20"/>
+          <w:szCs w:val="20"/>
+          <w:lang w:eastAsia="en-GB"/>
+        </w:rPr>
+        <w:t>qml.PauliZ</w:t>
+      </w:r>
+      <w:proofErr w:type="spellEnd"/>
+      <w:proofErr w:type="gramEnd"/>
+      <w:r>
+        <w:rPr>
+          <w:rFonts w:ascii="Courier New" w:eastAsia="Times New Roman" w:hAnsi="Courier New" w:cs="Courier New"/>
+          <w:color w:val="000000"/>
+          <w:sz w:val="20"/>
+          <w:szCs w:val="20"/>
+          <w:lang w:eastAsia="en-GB"/>
+        </w:rPr>
+        <w:t xml:space="preserve">(4) @ </w:t>
+      </w:r>
+      <w:proofErr w:type="spellStart"/>
+      <w:r>
+        <w:rPr>
+          <w:rFonts w:ascii="Courier New" w:eastAsia="Times New Roman" w:hAnsi="Courier New" w:cs="Courier New"/>
+          <w:color w:val="000000"/>
+          <w:sz w:val="20"/>
+          <w:szCs w:val="20"/>
+          <w:lang w:eastAsia="en-GB"/>
+        </w:rPr>
+        <w:t>qml.PauliZ</w:t>
+      </w:r>
+      <w:proofErr w:type="spellEnd"/>
+      <w:r>
+        <w:rPr>
+          <w:rFonts w:ascii="Courier New" w:eastAsia="Times New Roman" w:hAnsi="Courier New" w:cs="Courier New"/>
+          <w:color w:val="000000"/>
+          <w:sz w:val="20"/>
+          <w:szCs w:val="20"/>
+          <w:lang w:eastAsia="en-GB"/>
+        </w:rPr>
+        <w:t>(4)</w:t>
       </w:r>
     </w:p>
     <w:p>
@@ -3655,14 +3865,11 @@
           <w:szCs w:val="20"/>
           <w:lang w:eastAsia="en-GB"/>
         </w:rPr>
-        <w:t>dev = qml.device("default.qubit", wires=H.wires)</w:t>
-      </w:r>
-    </w:p>
-    <w:p>
-      <w:pPr>
-        <w:shd w:val="clear" w:color="auto" w:fill="FFFFFF"/>
-        <w:spacing w:before="0" w:after="0" w:line="240" w:lineRule="auto"/>
-        <w:jc w:val="left"/>
+        <w:t xml:space="preserve">dev = </w:t>
+      </w:r>
+      <w:proofErr w:type="spellStart"/>
+      <w:proofErr w:type="gramStart"/>
+      <w:r>
         <w:rPr>
           <w:rFonts w:ascii="Courier New" w:eastAsia="Times New Roman" w:hAnsi="Courier New" w:cs="Courier New"/>
           <w:color w:val="000000"/>
@@ -3670,29 +3877,10 @@
           <w:szCs w:val="20"/>
           <w:lang w:eastAsia="en-GB"/>
         </w:rPr>
-      </w:pPr>
-    </w:p>
-    <w:p>
-      <w:pPr>
-        <w:shd w:val="clear" w:color="auto" w:fill="FFFFFF"/>
-        <w:spacing w:before="0" w:after="0" w:line="240" w:lineRule="auto"/>
-        <w:jc w:val="left"/>
-        <w:rPr>
-          <w:rFonts w:ascii="Times New Roman" w:eastAsia="Times New Roman" w:hAnsi="Times New Roman" w:cs="Times New Roman"/>
-          <w:bCs/>
-          <w:noProof/>
-          <w:lang w:eastAsia="en-GB"/>
-        </w:rPr>
-      </w:pPr>
-      <w:r>
-        <w:rPr>
-          <w:rFonts w:ascii="Times New Roman" w:eastAsia="Times New Roman" w:hAnsi="Times New Roman" w:cs="Times New Roman"/>
-          <w:bCs/>
-          <w:noProof/>
-          <w:lang w:eastAsia="en-GB"/>
-        </w:rPr>
-        <w:t xml:space="preserve">The device </w:t>
-      </w:r>
+        <w:t>qml.device</w:t>
+      </w:r>
+      <w:proofErr w:type="spellEnd"/>
+      <w:proofErr w:type="gramEnd"/>
       <w:r>
         <w:rPr>
           <w:rFonts w:ascii="Courier New" w:eastAsia="Times New Roman" w:hAnsi="Courier New" w:cs="Courier New"/>
@@ -3701,8 +3889,9 @@
           <w:szCs w:val="20"/>
           <w:lang w:eastAsia="en-GB"/>
         </w:rPr>
-        <w:t>default.qubit</w:t>
-      </w:r>
+        <w:t>("</w:t>
+      </w:r>
+      <w:proofErr w:type="spellStart"/>
       <w:r>
         <w:rPr>
           <w:rFonts w:ascii="Courier New" w:eastAsia="Times New Roman" w:hAnsi="Courier New" w:cs="Courier New"/>
@@ -3711,80 +3900,10 @@
           <w:szCs w:val="20"/>
           <w:lang w:eastAsia="en-GB"/>
         </w:rPr>
-        <w:t xml:space="preserve"> </w:t>
-      </w:r>
-      <w:r>
-        <w:rPr>
-          <w:rFonts w:ascii="Times New Roman" w:eastAsia="Times New Roman" w:hAnsi="Times New Roman" w:cs="Times New Roman"/>
-          <w:bCs/>
-          <w:noProof/>
-          <w:lang w:eastAsia="en-GB"/>
-        </w:rPr>
-        <w:t>simulates a quantum computer using qubits. The number of qubits is determined by the number of wires in the Hamiltonia</w:t>
-      </w:r>
-      <w:r>
-        <w:rPr>
-          <w:rFonts w:ascii="Times New Roman" w:eastAsia="Times New Roman" w:hAnsi="Times New Roman" w:cs="Times New Roman"/>
-          <w:bCs/>
-          <w:noProof/>
-          <w:lang w:eastAsia="en-GB"/>
-        </w:rPr>
-        <w:t>n H.</w:t>
-      </w:r>
-    </w:p>
-    <w:p>
-      <w:pPr>
-        <w:shd w:val="clear" w:color="auto" w:fill="FFFFFF"/>
-        <w:spacing w:before="0" w:after="0" w:line="240" w:lineRule="auto"/>
-        <w:jc w:val="left"/>
-        <w:rPr>
-          <w:rFonts w:ascii="Times New Roman" w:eastAsia="Times New Roman" w:hAnsi="Times New Roman" w:cs="Times New Roman"/>
-          <w:bCs/>
-          <w:noProof/>
-          <w:lang w:eastAsia="en-GB"/>
-        </w:rPr>
-      </w:pPr>
-    </w:p>
-    <w:p>
-      <w:pPr>
-        <w:shd w:val="clear" w:color="auto" w:fill="FFFFFF"/>
-        <w:spacing w:before="0" w:after="0" w:line="240" w:lineRule="auto"/>
-        <w:jc w:val="left"/>
-        <w:rPr>
-          <w:rFonts w:ascii="Times New Roman" w:eastAsia="Times New Roman" w:hAnsi="Times New Roman" w:cs="Times New Roman"/>
-          <w:bCs/>
-          <w:noProof/>
-          <w:lang w:eastAsia="en-GB"/>
-        </w:rPr>
-      </w:pPr>
-      <w:r>
-        <w:rPr>
-          <w:rFonts w:ascii="Times New Roman" w:eastAsia="Times New Roman" w:hAnsi="Times New Roman" w:cs="Times New Roman"/>
-          <w:bCs/>
-          <w:noProof/>
-          <w:lang w:eastAsia="en-GB"/>
-        </w:rPr>
-        <w:t>3) Defining the Circuit</w:t>
-      </w:r>
-    </w:p>
-    <w:p>
-      <w:pPr>
-        <w:shd w:val="clear" w:color="auto" w:fill="FFFFFF"/>
-        <w:spacing w:before="0" w:after="0" w:line="240" w:lineRule="auto"/>
-        <w:jc w:val="left"/>
-        <w:rPr>
-          <w:rFonts w:ascii="Times New Roman" w:eastAsia="Times New Roman" w:hAnsi="Times New Roman" w:cs="Times New Roman"/>
-          <w:bCs/>
-          <w:noProof/>
-          <w:lang w:eastAsia="en-GB"/>
-        </w:rPr>
-      </w:pPr>
-    </w:p>
-    <w:p>
-      <w:pPr>
-        <w:shd w:val="clear" w:color="auto" w:fill="FFFFFF"/>
-        <w:spacing w:before="0" w:after="0" w:line="240" w:lineRule="auto"/>
-        <w:jc w:val="left"/>
+        <w:t>default.qubit</w:t>
+      </w:r>
+      <w:proofErr w:type="spellEnd"/>
+      <w:r>
         <w:rPr>
           <w:rFonts w:ascii="Courier New" w:eastAsia="Times New Roman" w:hAnsi="Courier New" w:cs="Courier New"/>
           <w:color w:val="000000"/>
@@ -3792,7 +3911,9 @@
           <w:szCs w:val="20"/>
           <w:lang w:eastAsia="en-GB"/>
         </w:rPr>
-      </w:pPr>
+        <w:t>", wires=</w:t>
+      </w:r>
+      <w:proofErr w:type="spellStart"/>
       <w:r>
         <w:rPr>
           <w:rFonts w:ascii="Courier New" w:eastAsia="Times New Roman" w:hAnsi="Courier New" w:cs="Courier New"/>
@@ -3801,14 +3922,10 @@
           <w:szCs w:val="20"/>
           <w:lang w:eastAsia="en-GB"/>
         </w:rPr>
-        <w:t>@qml.qnode(dev)</w:t>
-      </w:r>
-    </w:p>
-    <w:p>
-      <w:pPr>
-        <w:shd w:val="clear" w:color="auto" w:fill="FFFFFF"/>
-        <w:spacing w:before="0" w:after="0" w:line="240" w:lineRule="auto"/>
-        <w:jc w:val="left"/>
+        <w:t>H.wires</w:t>
+      </w:r>
+      <w:proofErr w:type="spellEnd"/>
+      <w:r>
         <w:rPr>
           <w:rFonts w:ascii="Courier New" w:eastAsia="Times New Roman" w:hAnsi="Courier New" w:cs="Courier New"/>
           <w:color w:val="000000"/>
@@ -3816,8 +3933,14 @@
           <w:szCs w:val="20"/>
           <w:lang w:eastAsia="en-GB"/>
         </w:rPr>
-      </w:pPr>
-      <w:r>
+        <w:t>)</w:t>
+      </w:r>
+    </w:p>
+    <w:p>
+      <w:pPr>
+        <w:shd w:val="clear" w:color="auto" w:fill="FFFFFF"/>
+        <w:spacing w:before="0" w:after="0" w:line="240" w:lineRule="auto"/>
+        <w:jc w:val="left"/>
         <w:rPr>
           <w:rFonts w:ascii="Courier New" w:eastAsia="Times New Roman" w:hAnsi="Courier New" w:cs="Courier New"/>
           <w:color w:val="000000"/>
@@ -3825,14 +3948,32 @@
           <w:szCs w:val="20"/>
           <w:lang w:eastAsia="en-GB"/>
         </w:rPr>
-        <w:t>def circuit(params):</w:t>
-      </w:r>
+      </w:pPr>
     </w:p>
     <w:p>
       <w:pPr>
         <w:shd w:val="clear" w:color="auto" w:fill="FFFFFF"/>
         <w:spacing w:before="0" w:after="0" w:line="240" w:lineRule="auto"/>
         <w:jc w:val="left"/>
+        <w:rPr>
+          <w:rFonts w:ascii="Times New Roman" w:eastAsia="Times New Roman" w:hAnsi="Times New Roman" w:cs="Times New Roman"/>
+          <w:bCs/>
+          <w:noProof/>
+          <w:lang w:eastAsia="en-GB"/>
+        </w:rPr>
+      </w:pPr>
+      <w:r>
+        <w:rPr>
+          <w:rFonts w:ascii="Times New Roman" w:eastAsia="Times New Roman" w:hAnsi="Times New Roman" w:cs="Times New Roman"/>
+          <w:bCs/>
+          <w:noProof/>
+          <w:lang w:eastAsia="en-GB"/>
+        </w:rPr>
+        <w:t xml:space="preserve">The device </w:t>
+      </w:r>
+      <w:proofErr w:type="spellStart"/>
+      <w:proofErr w:type="gramStart"/>
+      <w:r>
         <w:rPr>
           <w:rFonts w:ascii="Courier New" w:eastAsia="Times New Roman" w:hAnsi="Courier New" w:cs="Courier New"/>
           <w:color w:val="000000"/>
@@ -3840,7 +3981,10 @@
           <w:szCs w:val="20"/>
           <w:lang w:eastAsia="en-GB"/>
         </w:rPr>
-      </w:pPr>
+        <w:t>default.qubit</w:t>
+      </w:r>
+      <w:proofErr w:type="spellEnd"/>
+      <w:proofErr w:type="gramEnd"/>
       <w:r>
         <w:rPr>
           <w:rFonts w:ascii="Courier New" w:eastAsia="Times New Roman" w:hAnsi="Courier New" w:cs="Courier New"/>
@@ -3849,8 +3993,74 @@
           <w:szCs w:val="20"/>
           <w:lang w:eastAsia="en-GB"/>
         </w:rPr>
-        <w:t xml:space="preserve">    for param, wire in zip(params, H.wires):</w:t>
-      </w:r>
+        <w:t xml:space="preserve"> </w:t>
+      </w:r>
+      <w:r>
+        <w:rPr>
+          <w:rFonts w:ascii="Times New Roman" w:eastAsia="Times New Roman" w:hAnsi="Times New Roman" w:cs="Times New Roman"/>
+          <w:bCs/>
+          <w:noProof/>
+          <w:lang w:eastAsia="en-GB"/>
+        </w:rPr>
+        <w:t>simulates a quantum computer using qubits. The number of qubits is determined by the number of wires in the Hamiltonia</w:t>
+      </w:r>
+      <w:r>
+        <w:rPr>
+          <w:rFonts w:ascii="Times New Roman" w:eastAsia="Times New Roman" w:hAnsi="Times New Roman" w:cs="Times New Roman"/>
+          <w:bCs/>
+          <w:noProof/>
+          <w:lang w:eastAsia="en-GB"/>
+        </w:rPr>
+        <w:t>n H.</w:t>
+      </w:r>
+    </w:p>
+    <w:p>
+      <w:pPr>
+        <w:shd w:val="clear" w:color="auto" w:fill="FFFFFF"/>
+        <w:spacing w:before="0" w:after="0" w:line="240" w:lineRule="auto"/>
+        <w:jc w:val="left"/>
+        <w:rPr>
+          <w:rFonts w:ascii="Times New Roman" w:eastAsia="Times New Roman" w:hAnsi="Times New Roman" w:cs="Times New Roman"/>
+          <w:bCs/>
+          <w:noProof/>
+          <w:lang w:eastAsia="en-GB"/>
+        </w:rPr>
+      </w:pPr>
+    </w:p>
+    <w:p>
+      <w:pPr>
+        <w:shd w:val="clear" w:color="auto" w:fill="FFFFFF"/>
+        <w:spacing w:before="0" w:after="0" w:line="240" w:lineRule="auto"/>
+        <w:jc w:val="left"/>
+        <w:rPr>
+          <w:rFonts w:ascii="Times New Roman" w:eastAsia="Times New Roman" w:hAnsi="Times New Roman" w:cs="Times New Roman"/>
+          <w:bCs/>
+          <w:noProof/>
+          <w:lang w:eastAsia="en-GB"/>
+        </w:rPr>
+      </w:pPr>
+      <w:r>
+        <w:rPr>
+          <w:rFonts w:ascii="Times New Roman" w:eastAsia="Times New Roman" w:hAnsi="Times New Roman" w:cs="Times New Roman"/>
+          <w:bCs/>
+          <w:noProof/>
+          <w:lang w:eastAsia="en-GB"/>
+        </w:rPr>
+        <w:t>3) Defining the Circuit</w:t>
+      </w:r>
+    </w:p>
+    <w:p>
+      <w:pPr>
+        <w:shd w:val="clear" w:color="auto" w:fill="FFFFFF"/>
+        <w:spacing w:before="0" w:after="0" w:line="240" w:lineRule="auto"/>
+        <w:jc w:val="left"/>
+        <w:rPr>
+          <w:rFonts w:ascii="Times New Roman" w:eastAsia="Times New Roman" w:hAnsi="Times New Roman" w:cs="Times New Roman"/>
+          <w:bCs/>
+          <w:noProof/>
+          <w:lang w:eastAsia="en-GB"/>
+        </w:rPr>
+      </w:pPr>
     </w:p>
     <w:p>
       <w:pPr>
@@ -3873,14 +4083,11 @@
           <w:szCs w:val="20"/>
           <w:lang w:eastAsia="en-GB"/>
         </w:rPr>
-        <w:t xml:space="preserve">        qml.RY(param, wires=wire)</w:t>
-      </w:r>
-    </w:p>
-    <w:p>
-      <w:pPr>
-        <w:shd w:val="clear" w:color="auto" w:fill="FFFFFF"/>
-        <w:spacing w:before="0" w:after="0" w:line="240" w:lineRule="auto"/>
-        <w:jc w:val="left"/>
+        <w:t>@</w:t>
+      </w:r>
+      <w:proofErr w:type="spellStart"/>
+      <w:proofErr w:type="gramStart"/>
+      <w:r>
         <w:rPr>
           <w:rFonts w:ascii="Courier New" w:eastAsia="Times New Roman" w:hAnsi="Courier New" w:cs="Courier New"/>
           <w:color w:val="000000"/>
@@ -3888,7 +4095,10 @@
           <w:szCs w:val="20"/>
           <w:lang w:eastAsia="en-GB"/>
         </w:rPr>
-      </w:pPr>
+        <w:t>qml.qnode</w:t>
+      </w:r>
+      <w:proofErr w:type="spellEnd"/>
+      <w:proofErr w:type="gramEnd"/>
       <w:r>
         <w:rPr>
           <w:rFonts w:ascii="Courier New" w:eastAsia="Times New Roman" w:hAnsi="Courier New" w:cs="Courier New"/>
@@ -3897,7 +4107,195 @@
           <w:szCs w:val="20"/>
           <w:lang w:eastAsia="en-GB"/>
         </w:rPr>
-        <w:t xml:space="preserve">    return qml.expval(H)</w:t>
+        <w:t>(dev)</w:t>
+      </w:r>
+    </w:p>
+    <w:p>
+      <w:pPr>
+        <w:shd w:val="clear" w:color="auto" w:fill="FFFFFF"/>
+        <w:spacing w:before="0" w:after="0" w:line="240" w:lineRule="auto"/>
+        <w:jc w:val="left"/>
+        <w:rPr>
+          <w:rFonts w:ascii="Courier New" w:eastAsia="Times New Roman" w:hAnsi="Courier New" w:cs="Courier New"/>
+          <w:color w:val="000000"/>
+          <w:sz w:val="20"/>
+          <w:szCs w:val="20"/>
+          <w:lang w:eastAsia="en-GB"/>
+        </w:rPr>
+      </w:pPr>
+      <w:r>
+        <w:rPr>
+          <w:rFonts w:ascii="Courier New" w:eastAsia="Times New Roman" w:hAnsi="Courier New" w:cs="Courier New"/>
+          <w:color w:val="000000"/>
+          <w:sz w:val="20"/>
+          <w:szCs w:val="20"/>
+          <w:lang w:eastAsia="en-GB"/>
+        </w:rPr>
+        <w:t>def circuit(params):</w:t>
+      </w:r>
+    </w:p>
+    <w:p>
+      <w:pPr>
+        <w:shd w:val="clear" w:color="auto" w:fill="FFFFFF"/>
+        <w:spacing w:before="0" w:after="0" w:line="240" w:lineRule="auto"/>
+        <w:jc w:val="left"/>
+        <w:rPr>
+          <w:rFonts w:ascii="Courier New" w:eastAsia="Times New Roman" w:hAnsi="Courier New" w:cs="Courier New"/>
+          <w:color w:val="000000"/>
+          <w:sz w:val="20"/>
+          <w:szCs w:val="20"/>
+          <w:lang w:eastAsia="en-GB"/>
+        </w:rPr>
+      </w:pPr>
+      <w:r>
+        <w:rPr>
+          <w:rFonts w:ascii="Courier New" w:eastAsia="Times New Roman" w:hAnsi="Courier New" w:cs="Courier New"/>
+          <w:color w:val="000000"/>
+          <w:sz w:val="20"/>
+          <w:szCs w:val="20"/>
+          <w:lang w:eastAsia="en-GB"/>
+        </w:rPr>
+        <w:t xml:space="preserve">    for param, wire in </w:t>
+      </w:r>
+      <w:proofErr w:type="gramStart"/>
+      <w:r>
+        <w:rPr>
+          <w:rFonts w:ascii="Courier New" w:eastAsia="Times New Roman" w:hAnsi="Courier New" w:cs="Courier New"/>
+          <w:color w:val="000000"/>
+          <w:sz w:val="20"/>
+          <w:szCs w:val="20"/>
+          <w:lang w:eastAsia="en-GB"/>
+        </w:rPr>
+        <w:t>zip(</w:t>
+      </w:r>
+      <w:proofErr w:type="gramEnd"/>
+      <w:r>
+        <w:rPr>
+          <w:rFonts w:ascii="Courier New" w:eastAsia="Times New Roman" w:hAnsi="Courier New" w:cs="Courier New"/>
+          <w:color w:val="000000"/>
+          <w:sz w:val="20"/>
+          <w:szCs w:val="20"/>
+          <w:lang w:eastAsia="en-GB"/>
+        </w:rPr>
+        <w:t xml:space="preserve">params, </w:t>
+      </w:r>
+      <w:proofErr w:type="spellStart"/>
+      <w:r>
+        <w:rPr>
+          <w:rFonts w:ascii="Courier New" w:eastAsia="Times New Roman" w:hAnsi="Courier New" w:cs="Courier New"/>
+          <w:color w:val="000000"/>
+          <w:sz w:val="20"/>
+          <w:szCs w:val="20"/>
+          <w:lang w:eastAsia="en-GB"/>
+        </w:rPr>
+        <w:t>H.wires</w:t>
+      </w:r>
+      <w:proofErr w:type="spellEnd"/>
+      <w:r>
+        <w:rPr>
+          <w:rFonts w:ascii="Courier New" w:eastAsia="Times New Roman" w:hAnsi="Courier New" w:cs="Courier New"/>
+          <w:color w:val="000000"/>
+          <w:sz w:val="20"/>
+          <w:szCs w:val="20"/>
+          <w:lang w:eastAsia="en-GB"/>
+        </w:rPr>
+        <w:t>):</w:t>
+      </w:r>
+    </w:p>
+    <w:p>
+      <w:pPr>
+        <w:shd w:val="clear" w:color="auto" w:fill="FFFFFF"/>
+        <w:spacing w:before="0" w:after="0" w:line="240" w:lineRule="auto"/>
+        <w:jc w:val="left"/>
+        <w:rPr>
+          <w:rFonts w:ascii="Courier New" w:eastAsia="Times New Roman" w:hAnsi="Courier New" w:cs="Courier New"/>
+          <w:color w:val="000000"/>
+          <w:sz w:val="20"/>
+          <w:szCs w:val="20"/>
+          <w:lang w:eastAsia="en-GB"/>
+        </w:rPr>
+      </w:pPr>
+      <w:r>
+        <w:rPr>
+          <w:rFonts w:ascii="Courier New" w:eastAsia="Times New Roman" w:hAnsi="Courier New" w:cs="Courier New"/>
+          <w:color w:val="000000"/>
+          <w:sz w:val="20"/>
+          <w:szCs w:val="20"/>
+          <w:lang w:eastAsia="en-GB"/>
+        </w:rPr>
+        <w:t xml:space="preserve">        </w:t>
+      </w:r>
+      <w:proofErr w:type="spellStart"/>
+      <w:proofErr w:type="gramStart"/>
+      <w:r>
+        <w:rPr>
+          <w:rFonts w:ascii="Courier New" w:eastAsia="Times New Roman" w:hAnsi="Courier New" w:cs="Courier New"/>
+          <w:color w:val="000000"/>
+          <w:sz w:val="20"/>
+          <w:szCs w:val="20"/>
+          <w:lang w:eastAsia="en-GB"/>
+        </w:rPr>
+        <w:t>qml.RY</w:t>
+      </w:r>
+      <w:proofErr w:type="spellEnd"/>
+      <w:proofErr w:type="gramEnd"/>
+      <w:r>
+        <w:rPr>
+          <w:rFonts w:ascii="Courier New" w:eastAsia="Times New Roman" w:hAnsi="Courier New" w:cs="Courier New"/>
+          <w:color w:val="000000"/>
+          <w:sz w:val="20"/>
+          <w:szCs w:val="20"/>
+          <w:lang w:eastAsia="en-GB"/>
+        </w:rPr>
+        <w:t>(param, wires=wire)</w:t>
+      </w:r>
+    </w:p>
+    <w:p>
+      <w:pPr>
+        <w:shd w:val="clear" w:color="auto" w:fill="FFFFFF"/>
+        <w:spacing w:before="0" w:after="0" w:line="240" w:lineRule="auto"/>
+        <w:jc w:val="left"/>
+        <w:rPr>
+          <w:rFonts w:ascii="Courier New" w:eastAsia="Times New Roman" w:hAnsi="Courier New" w:cs="Courier New"/>
+          <w:color w:val="000000"/>
+          <w:sz w:val="20"/>
+          <w:szCs w:val="20"/>
+          <w:lang w:eastAsia="en-GB"/>
+        </w:rPr>
+      </w:pPr>
+      <w:r>
+        <w:rPr>
+          <w:rFonts w:ascii="Courier New" w:eastAsia="Times New Roman" w:hAnsi="Courier New" w:cs="Courier New"/>
+          <w:color w:val="000000"/>
+          <w:sz w:val="20"/>
+          <w:szCs w:val="20"/>
+          <w:lang w:eastAsia="en-GB"/>
+        </w:rPr>
+        <w:t xml:space="preserve">    return </w:t>
+      </w:r>
+      <w:proofErr w:type="spellStart"/>
+      <w:proofErr w:type="gramStart"/>
+      <w:r>
+        <w:rPr>
+          <w:rFonts w:ascii="Courier New" w:eastAsia="Times New Roman" w:hAnsi="Courier New" w:cs="Courier New"/>
+          <w:color w:val="000000"/>
+          <w:sz w:val="20"/>
+          <w:szCs w:val="20"/>
+          <w:lang w:eastAsia="en-GB"/>
+        </w:rPr>
+        <w:t>qml.expval</w:t>
+      </w:r>
+      <w:proofErr w:type="spellEnd"/>
+      <w:proofErr w:type="gramEnd"/>
+      <w:r>
+        <w:rPr>
+          <w:rFonts w:ascii="Courier New" w:eastAsia="Times New Roman" w:hAnsi="Courier New" w:cs="Courier New"/>
+          <w:color w:val="000000"/>
+          <w:sz w:val="20"/>
+          <w:szCs w:val="20"/>
+          <w:lang w:eastAsia="en-GB"/>
+        </w:rPr>
+        <w:t>(H)</w:t>
       </w:r>
     </w:p>
     <w:p>
@@ -5086,14 +5484,11 @@
           <w:szCs w:val="20"/>
           <w:lang w:eastAsia="en-GB"/>
         </w:rPr>
-        <w:t>params = np.random.rand(len(H.wires))</w:t>
-      </w:r>
-    </w:p>
-    <w:p>
-      <w:pPr>
-        <w:shd w:val="clear" w:color="auto" w:fill="FFFFFF"/>
-        <w:spacing w:before="0" w:after="0" w:line="240" w:lineRule="auto"/>
-        <w:jc w:val="left"/>
+        <w:t xml:space="preserve">params = </w:t>
+      </w:r>
+      <w:proofErr w:type="spellStart"/>
+      <w:proofErr w:type="gramStart"/>
+      <w:r>
         <w:rPr>
           <w:rFonts w:ascii="Courier New" w:eastAsia="Times New Roman" w:hAnsi="Courier New" w:cs="Courier New"/>
           <w:color w:val="000000"/>
@@ -5101,7 +5496,9 @@
           <w:szCs w:val="20"/>
           <w:lang w:eastAsia="en-GB"/>
         </w:rPr>
-      </w:pPr>
+        <w:t>np.random</w:t>
+      </w:r>
+      <w:proofErr w:type="gramEnd"/>
       <w:r>
         <w:rPr>
           <w:rFonts w:ascii="Courier New" w:eastAsia="Times New Roman" w:hAnsi="Courier New" w:cs="Courier New"/>
@@ -5110,14 +5507,10 @@
           <w:szCs w:val="20"/>
           <w:lang w:eastAsia="en-GB"/>
         </w:rPr>
-        <w:t>opt = qml.AdamOptimizer(stepsize=0.5)</w:t>
-      </w:r>
-    </w:p>
-    <w:p>
-      <w:pPr>
-        <w:shd w:val="clear" w:color="auto" w:fill="FFFFFF"/>
-        <w:spacing w:before="0" w:after="0" w:line="240" w:lineRule="auto"/>
-        <w:jc w:val="left"/>
+        <w:t>.rand</w:t>
+      </w:r>
+      <w:proofErr w:type="spellEnd"/>
+      <w:r>
         <w:rPr>
           <w:rFonts w:ascii="Courier New" w:eastAsia="Times New Roman" w:hAnsi="Courier New" w:cs="Courier New"/>
           <w:color w:val="000000"/>
@@ -5125,7 +5518,9 @@
           <w:szCs w:val="20"/>
           <w:lang w:eastAsia="en-GB"/>
         </w:rPr>
-      </w:pPr>
+        <w:t>(</w:t>
+      </w:r>
+      <w:proofErr w:type="spellStart"/>
       <w:r>
         <w:rPr>
           <w:rFonts w:ascii="Courier New" w:eastAsia="Times New Roman" w:hAnsi="Courier New" w:cs="Courier New"/>
@@ -5134,14 +5529,10 @@
           <w:szCs w:val="20"/>
           <w:lang w:eastAsia="en-GB"/>
         </w:rPr>
-        <w:t>epochs = 200</w:t>
-      </w:r>
-    </w:p>
-    <w:p>
-      <w:pPr>
-        <w:shd w:val="clear" w:color="auto" w:fill="FFFFFF"/>
-        <w:spacing w:before="0" w:after="0" w:line="240" w:lineRule="auto"/>
-        <w:jc w:val="left"/>
+        <w:t>len</w:t>
+      </w:r>
+      <w:proofErr w:type="spellEnd"/>
+      <w:r>
         <w:rPr>
           <w:rFonts w:ascii="Courier New" w:eastAsia="Times New Roman" w:hAnsi="Courier New" w:cs="Courier New"/>
           <w:color w:val="000000"/>
@@ -5149,13 +5540,10 @@
           <w:szCs w:val="20"/>
           <w:lang w:eastAsia="en-GB"/>
         </w:rPr>
-      </w:pPr>
-    </w:p>
-    <w:p>
-      <w:pPr>
-        <w:shd w:val="clear" w:color="auto" w:fill="FFFFFF"/>
-        <w:spacing w:before="0" w:after="0" w:line="240" w:lineRule="auto"/>
-        <w:jc w:val="left"/>
+        <w:t>(</w:t>
+      </w:r>
+      <w:proofErr w:type="spellStart"/>
+      <w:r>
         <w:rPr>
           <w:rFonts w:ascii="Courier New" w:eastAsia="Times New Roman" w:hAnsi="Courier New" w:cs="Courier New"/>
           <w:color w:val="000000"/>
@@ -5163,7 +5551,9 @@
           <w:szCs w:val="20"/>
           <w:lang w:eastAsia="en-GB"/>
         </w:rPr>
-      </w:pPr>
+        <w:t>H.wires</w:t>
+      </w:r>
+      <w:proofErr w:type="spellEnd"/>
       <w:r>
         <w:rPr>
           <w:rFonts w:ascii="Courier New" w:eastAsia="Times New Roman" w:hAnsi="Courier New" w:cs="Courier New"/>
@@ -5172,7 +5562,7 @@
           <w:szCs w:val="20"/>
           <w:lang w:eastAsia="en-GB"/>
         </w:rPr>
-        <w:t>for epoch in range(epochs):</w:t>
+        <w:t>))</w:t>
       </w:r>
     </w:p>
     <w:p>
@@ -5196,7 +5586,163 @@
           <w:szCs w:val="20"/>
           <w:lang w:eastAsia="en-GB"/>
         </w:rPr>
-        <w:t xml:space="preserve">    params = opt.step(circuit, params)</w:t>
+        <w:t xml:space="preserve">opt = </w:t>
+      </w:r>
+      <w:proofErr w:type="spellStart"/>
+      <w:proofErr w:type="gramStart"/>
+      <w:r>
+        <w:rPr>
+          <w:rFonts w:ascii="Courier New" w:eastAsia="Times New Roman" w:hAnsi="Courier New" w:cs="Courier New"/>
+          <w:color w:val="000000"/>
+          <w:sz w:val="20"/>
+          <w:szCs w:val="20"/>
+          <w:lang w:eastAsia="en-GB"/>
+        </w:rPr>
+        <w:t>qml.AdamOptimizer</w:t>
+      </w:r>
+      <w:proofErr w:type="spellEnd"/>
+      <w:proofErr w:type="gramEnd"/>
+      <w:r>
+        <w:rPr>
+          <w:rFonts w:ascii="Courier New" w:eastAsia="Times New Roman" w:hAnsi="Courier New" w:cs="Courier New"/>
+          <w:color w:val="000000"/>
+          <w:sz w:val="20"/>
+          <w:szCs w:val="20"/>
+          <w:lang w:eastAsia="en-GB"/>
+        </w:rPr>
+        <w:t>(</w:t>
+      </w:r>
+      <w:proofErr w:type="spellStart"/>
+      <w:r>
+        <w:rPr>
+          <w:rFonts w:ascii="Courier New" w:eastAsia="Times New Roman" w:hAnsi="Courier New" w:cs="Courier New"/>
+          <w:color w:val="000000"/>
+          <w:sz w:val="20"/>
+          <w:szCs w:val="20"/>
+          <w:lang w:eastAsia="en-GB"/>
+        </w:rPr>
+        <w:t>stepsize</w:t>
+      </w:r>
+      <w:proofErr w:type="spellEnd"/>
+      <w:r>
+        <w:rPr>
+          <w:rFonts w:ascii="Courier New" w:eastAsia="Times New Roman" w:hAnsi="Courier New" w:cs="Courier New"/>
+          <w:color w:val="000000"/>
+          <w:sz w:val="20"/>
+          <w:szCs w:val="20"/>
+          <w:lang w:eastAsia="en-GB"/>
+        </w:rPr>
+        <w:t>=0.5)</w:t>
+      </w:r>
+    </w:p>
+    <w:p>
+      <w:pPr>
+        <w:shd w:val="clear" w:color="auto" w:fill="FFFFFF"/>
+        <w:spacing w:before="0" w:after="0" w:line="240" w:lineRule="auto"/>
+        <w:jc w:val="left"/>
+        <w:rPr>
+          <w:rFonts w:ascii="Courier New" w:eastAsia="Times New Roman" w:hAnsi="Courier New" w:cs="Courier New"/>
+          <w:color w:val="000000"/>
+          <w:sz w:val="20"/>
+          <w:szCs w:val="20"/>
+          <w:lang w:eastAsia="en-GB"/>
+        </w:rPr>
+      </w:pPr>
+      <w:r>
+        <w:rPr>
+          <w:rFonts w:ascii="Courier New" w:eastAsia="Times New Roman" w:hAnsi="Courier New" w:cs="Courier New"/>
+          <w:color w:val="000000"/>
+          <w:sz w:val="20"/>
+          <w:szCs w:val="20"/>
+          <w:lang w:eastAsia="en-GB"/>
+        </w:rPr>
+        <w:t>epochs = 200</w:t>
+      </w:r>
+    </w:p>
+    <w:p>
+      <w:pPr>
+        <w:shd w:val="clear" w:color="auto" w:fill="FFFFFF"/>
+        <w:spacing w:before="0" w:after="0" w:line="240" w:lineRule="auto"/>
+        <w:jc w:val="left"/>
+        <w:rPr>
+          <w:rFonts w:ascii="Courier New" w:eastAsia="Times New Roman" w:hAnsi="Courier New" w:cs="Courier New"/>
+          <w:color w:val="000000"/>
+          <w:sz w:val="20"/>
+          <w:szCs w:val="20"/>
+          <w:lang w:eastAsia="en-GB"/>
+        </w:rPr>
+      </w:pPr>
+    </w:p>
+    <w:p>
+      <w:pPr>
+        <w:shd w:val="clear" w:color="auto" w:fill="FFFFFF"/>
+        <w:spacing w:before="0" w:after="0" w:line="240" w:lineRule="auto"/>
+        <w:jc w:val="left"/>
+        <w:rPr>
+          <w:rFonts w:ascii="Courier New" w:eastAsia="Times New Roman" w:hAnsi="Courier New" w:cs="Courier New"/>
+          <w:color w:val="000000"/>
+          <w:sz w:val="20"/>
+          <w:szCs w:val="20"/>
+          <w:lang w:eastAsia="en-GB"/>
+        </w:rPr>
+      </w:pPr>
+      <w:r>
+        <w:rPr>
+          <w:rFonts w:ascii="Courier New" w:eastAsia="Times New Roman" w:hAnsi="Courier New" w:cs="Courier New"/>
+          <w:color w:val="000000"/>
+          <w:sz w:val="20"/>
+          <w:szCs w:val="20"/>
+          <w:lang w:eastAsia="en-GB"/>
+        </w:rPr>
+        <w:t>for epoch in range(epochs):</w:t>
+      </w:r>
+    </w:p>
+    <w:p>
+      <w:pPr>
+        <w:shd w:val="clear" w:color="auto" w:fill="FFFFFF"/>
+        <w:spacing w:before="0" w:after="0" w:line="240" w:lineRule="auto"/>
+        <w:jc w:val="left"/>
+        <w:rPr>
+          <w:rFonts w:ascii="Courier New" w:eastAsia="Times New Roman" w:hAnsi="Courier New" w:cs="Courier New"/>
+          <w:color w:val="000000"/>
+          <w:sz w:val="20"/>
+          <w:szCs w:val="20"/>
+          <w:lang w:eastAsia="en-GB"/>
+        </w:rPr>
+      </w:pPr>
+      <w:r>
+        <w:rPr>
+          <w:rFonts w:ascii="Courier New" w:eastAsia="Times New Roman" w:hAnsi="Courier New" w:cs="Courier New"/>
+          <w:color w:val="000000"/>
+          <w:sz w:val="20"/>
+          <w:szCs w:val="20"/>
+          <w:lang w:eastAsia="en-GB"/>
+        </w:rPr>
+        <w:t xml:space="preserve">    params = </w:t>
+      </w:r>
+      <w:proofErr w:type="spellStart"/>
+      <w:proofErr w:type="gramStart"/>
+      <w:r>
+        <w:rPr>
+          <w:rFonts w:ascii="Courier New" w:eastAsia="Times New Roman" w:hAnsi="Courier New" w:cs="Courier New"/>
+          <w:color w:val="000000"/>
+          <w:sz w:val="20"/>
+          <w:szCs w:val="20"/>
+          <w:lang w:eastAsia="en-GB"/>
+        </w:rPr>
+        <w:t>opt.step</w:t>
+      </w:r>
+      <w:proofErr w:type="spellEnd"/>
+      <w:proofErr w:type="gramEnd"/>
+      <w:r>
+        <w:rPr>
+          <w:rFonts w:ascii="Courier New" w:eastAsia="Times New Roman" w:hAnsi="Courier New" w:cs="Courier New"/>
+          <w:color w:val="000000"/>
+          <w:sz w:val="20"/>
+          <w:szCs w:val="20"/>
+          <w:lang w:eastAsia="en-GB"/>
+        </w:rPr>
+        <w:t>(circuit, params)</w:t>
       </w:r>
     </w:p>
     <w:p>
@@ -5843,14 +6389,11 @@
           <w:szCs w:val="20"/>
           <w:lang w:eastAsia="en-GB"/>
         </w:rPr>
-        <w:t>dev = qml.device("default.qubit", wires=H.wires, shots=1)</w:t>
-      </w:r>
-    </w:p>
-    <w:p>
-      <w:pPr>
-        <w:shd w:val="clear" w:color="auto" w:fill="FFFFFF"/>
-        <w:spacing w:before="0" w:after="0" w:line="240" w:lineRule="auto"/>
-        <w:jc w:val="left"/>
+        <w:t xml:space="preserve">dev = </w:t>
+      </w:r>
+      <w:proofErr w:type="spellStart"/>
+      <w:proofErr w:type="gramStart"/>
+      <w:r>
         <w:rPr>
           <w:rFonts w:ascii="Courier New" w:eastAsia="Times New Roman" w:hAnsi="Courier New" w:cs="Courier New"/>
           <w:color w:val="000000"/>
@@ -5858,13 +6401,11 @@
           <w:szCs w:val="20"/>
           <w:lang w:eastAsia="en-GB"/>
         </w:rPr>
-      </w:pPr>
-    </w:p>
-    <w:p>
-      <w:pPr>
-        <w:shd w:val="clear" w:color="auto" w:fill="FFFFFF"/>
-        <w:spacing w:before="0" w:after="0" w:line="240" w:lineRule="auto"/>
-        <w:jc w:val="left"/>
+        <w:t>qml.device</w:t>
+      </w:r>
+      <w:proofErr w:type="spellEnd"/>
+      <w:proofErr w:type="gramEnd"/>
+      <w:r>
         <w:rPr>
           <w:rFonts w:ascii="Courier New" w:eastAsia="Times New Roman" w:hAnsi="Courier New" w:cs="Courier New"/>
           <w:color w:val="000000"/>
@@ -5872,7 +6413,9 @@
           <w:szCs w:val="20"/>
           <w:lang w:eastAsia="en-GB"/>
         </w:rPr>
-      </w:pPr>
+        <w:t>("</w:t>
+      </w:r>
+      <w:proofErr w:type="spellStart"/>
       <w:r>
         <w:rPr>
           <w:rFonts w:ascii="Courier New" w:eastAsia="Times New Roman" w:hAnsi="Courier New" w:cs="Courier New"/>
@@ -5881,14 +6424,10 @@
           <w:szCs w:val="20"/>
           <w:lang w:eastAsia="en-GB"/>
         </w:rPr>
-        <w:t>@qml.qnode(dev)</w:t>
-      </w:r>
-    </w:p>
-    <w:p>
-      <w:pPr>
-        <w:shd w:val="clear" w:color="auto" w:fill="FFFFFF"/>
-        <w:spacing w:before="0" w:after="0" w:line="240" w:lineRule="auto"/>
-        <w:jc w:val="left"/>
+        <w:t>default.qubit</w:t>
+      </w:r>
+      <w:proofErr w:type="spellEnd"/>
+      <w:r>
         <w:rPr>
           <w:rFonts w:ascii="Courier New" w:eastAsia="Times New Roman" w:hAnsi="Courier New" w:cs="Courier New"/>
           <w:color w:val="000000"/>
@@ -5896,7 +6435,9 @@
           <w:szCs w:val="20"/>
           <w:lang w:eastAsia="en-GB"/>
         </w:rPr>
-      </w:pPr>
+        <w:t>", wires=</w:t>
+      </w:r>
+      <w:proofErr w:type="spellStart"/>
       <w:r>
         <w:rPr>
           <w:rFonts w:ascii="Courier New" w:eastAsia="Times New Roman" w:hAnsi="Courier New" w:cs="Courier New"/>
@@ -5905,14 +6446,10 @@
           <w:szCs w:val="20"/>
           <w:lang w:eastAsia="en-GB"/>
         </w:rPr>
-        <w:t>def circuit(params):</w:t>
-      </w:r>
-    </w:p>
-    <w:p>
-      <w:pPr>
-        <w:shd w:val="clear" w:color="auto" w:fill="FFFFFF"/>
-        <w:spacing w:before="0" w:after="0" w:line="240" w:lineRule="auto"/>
-        <w:jc w:val="left"/>
+        <w:t>H.wires</w:t>
+      </w:r>
+      <w:proofErr w:type="spellEnd"/>
+      <w:r>
         <w:rPr>
           <w:rFonts w:ascii="Courier New" w:eastAsia="Times New Roman" w:hAnsi="Courier New" w:cs="Courier New"/>
           <w:color w:val="000000"/>
@@ -5920,8 +6457,14 @@
           <w:szCs w:val="20"/>
           <w:lang w:eastAsia="en-GB"/>
         </w:rPr>
-      </w:pPr>
-      <w:r>
+        <w:t>, shots=1)</w:t>
+      </w:r>
+    </w:p>
+    <w:p>
+      <w:pPr>
+        <w:shd w:val="clear" w:color="auto" w:fill="FFFFFF"/>
+        <w:spacing w:before="0" w:after="0" w:line="240" w:lineRule="auto"/>
+        <w:jc w:val="left"/>
         <w:rPr>
           <w:rFonts w:ascii="Courier New" w:eastAsia="Times New Roman" w:hAnsi="Courier New" w:cs="Courier New"/>
           <w:color w:val="000000"/>
@@ -5929,8 +6472,7 @@
           <w:szCs w:val="20"/>
           <w:lang w:eastAsia="en-GB"/>
         </w:rPr>
-        <w:t xml:space="preserve">    for param, wire in zip(params, H.wires):</w:t>
-      </w:r>
+      </w:pPr>
     </w:p>
     <w:p>
       <w:pPr>
@@ -5953,14 +6495,11 @@
           <w:szCs w:val="20"/>
           <w:lang w:eastAsia="en-GB"/>
         </w:rPr>
-        <w:t xml:space="preserve">        qml.RY(param, wires=wire)</w:t>
-      </w:r>
-    </w:p>
-    <w:p>
-      <w:pPr>
-        <w:shd w:val="clear" w:color="auto" w:fill="FFFFFF"/>
-        <w:spacing w:before="0" w:after="0" w:line="240" w:lineRule="auto"/>
-        <w:jc w:val="left"/>
+        <w:t>@</w:t>
+      </w:r>
+      <w:proofErr w:type="spellStart"/>
+      <w:proofErr w:type="gramStart"/>
+      <w:r>
         <w:rPr>
           <w:rFonts w:ascii="Courier New" w:eastAsia="Times New Roman" w:hAnsi="Courier New" w:cs="Courier New"/>
           <w:color w:val="000000"/>
@@ -5968,7 +6507,10 @@
           <w:szCs w:val="20"/>
           <w:lang w:eastAsia="en-GB"/>
         </w:rPr>
-      </w:pPr>
+        <w:t>qml.qnode</w:t>
+      </w:r>
+      <w:proofErr w:type="spellEnd"/>
+      <w:proofErr w:type="gramEnd"/>
       <w:r>
         <w:rPr>
           <w:rFonts w:ascii="Courier New" w:eastAsia="Times New Roman" w:hAnsi="Courier New" w:cs="Courier New"/>
@@ -5977,7 +6519,215 @@
           <w:szCs w:val="20"/>
           <w:lang w:eastAsia="en-GB"/>
         </w:rPr>
-        <w:t xml:space="preserve">    return qml.sample()</w:t>
+        <w:t>(dev)</w:t>
+      </w:r>
+    </w:p>
+    <w:p>
+      <w:pPr>
+        <w:shd w:val="clear" w:color="auto" w:fill="FFFFFF"/>
+        <w:spacing w:before="0" w:after="0" w:line="240" w:lineRule="auto"/>
+        <w:jc w:val="left"/>
+        <w:rPr>
+          <w:rFonts w:ascii="Courier New" w:eastAsia="Times New Roman" w:hAnsi="Courier New" w:cs="Courier New"/>
+          <w:color w:val="000000"/>
+          <w:sz w:val="20"/>
+          <w:szCs w:val="20"/>
+          <w:lang w:eastAsia="en-GB"/>
+        </w:rPr>
+      </w:pPr>
+      <w:r>
+        <w:rPr>
+          <w:rFonts w:ascii="Courier New" w:eastAsia="Times New Roman" w:hAnsi="Courier New" w:cs="Courier New"/>
+          <w:color w:val="000000"/>
+          <w:sz w:val="20"/>
+          <w:szCs w:val="20"/>
+          <w:lang w:eastAsia="en-GB"/>
+        </w:rPr>
+        <w:t>def circuit(params):</w:t>
+      </w:r>
+    </w:p>
+    <w:p>
+      <w:pPr>
+        <w:shd w:val="clear" w:color="auto" w:fill="FFFFFF"/>
+        <w:spacing w:before="0" w:after="0" w:line="240" w:lineRule="auto"/>
+        <w:jc w:val="left"/>
+        <w:rPr>
+          <w:rFonts w:ascii="Courier New" w:eastAsia="Times New Roman" w:hAnsi="Courier New" w:cs="Courier New"/>
+          <w:color w:val="000000"/>
+          <w:sz w:val="20"/>
+          <w:szCs w:val="20"/>
+          <w:lang w:eastAsia="en-GB"/>
+        </w:rPr>
+      </w:pPr>
+      <w:r>
+        <w:rPr>
+          <w:rFonts w:ascii="Courier New" w:eastAsia="Times New Roman" w:hAnsi="Courier New" w:cs="Courier New"/>
+          <w:color w:val="000000"/>
+          <w:sz w:val="20"/>
+          <w:szCs w:val="20"/>
+          <w:lang w:eastAsia="en-GB"/>
+        </w:rPr>
+        <w:t xml:space="preserve">    for param, wire in </w:t>
+      </w:r>
+      <w:proofErr w:type="gramStart"/>
+      <w:r>
+        <w:rPr>
+          <w:rFonts w:ascii="Courier New" w:eastAsia="Times New Roman" w:hAnsi="Courier New" w:cs="Courier New"/>
+          <w:color w:val="000000"/>
+          <w:sz w:val="20"/>
+          <w:szCs w:val="20"/>
+          <w:lang w:eastAsia="en-GB"/>
+        </w:rPr>
+        <w:t>zip(</w:t>
+      </w:r>
+      <w:proofErr w:type="gramEnd"/>
+      <w:r>
+        <w:rPr>
+          <w:rFonts w:ascii="Courier New" w:eastAsia="Times New Roman" w:hAnsi="Courier New" w:cs="Courier New"/>
+          <w:color w:val="000000"/>
+          <w:sz w:val="20"/>
+          <w:szCs w:val="20"/>
+          <w:lang w:eastAsia="en-GB"/>
+        </w:rPr>
+        <w:t xml:space="preserve">params, </w:t>
+      </w:r>
+      <w:proofErr w:type="spellStart"/>
+      <w:r>
+        <w:rPr>
+          <w:rFonts w:ascii="Courier New" w:eastAsia="Times New Roman" w:hAnsi="Courier New" w:cs="Courier New"/>
+          <w:color w:val="000000"/>
+          <w:sz w:val="20"/>
+          <w:szCs w:val="20"/>
+          <w:lang w:eastAsia="en-GB"/>
+        </w:rPr>
+        <w:t>H.wires</w:t>
+      </w:r>
+      <w:proofErr w:type="spellEnd"/>
+      <w:r>
+        <w:rPr>
+          <w:rFonts w:ascii="Courier New" w:eastAsia="Times New Roman" w:hAnsi="Courier New" w:cs="Courier New"/>
+          <w:color w:val="000000"/>
+          <w:sz w:val="20"/>
+          <w:szCs w:val="20"/>
+          <w:lang w:eastAsia="en-GB"/>
+        </w:rPr>
+        <w:t>):</w:t>
+      </w:r>
+    </w:p>
+    <w:p>
+      <w:pPr>
+        <w:shd w:val="clear" w:color="auto" w:fill="FFFFFF"/>
+        <w:spacing w:before="0" w:after="0" w:line="240" w:lineRule="auto"/>
+        <w:jc w:val="left"/>
+        <w:rPr>
+          <w:rFonts w:ascii="Courier New" w:eastAsia="Times New Roman" w:hAnsi="Courier New" w:cs="Courier New"/>
+          <w:color w:val="000000"/>
+          <w:sz w:val="20"/>
+          <w:szCs w:val="20"/>
+          <w:lang w:eastAsia="en-GB"/>
+        </w:rPr>
+      </w:pPr>
+      <w:r>
+        <w:rPr>
+          <w:rFonts w:ascii="Courier New" w:eastAsia="Times New Roman" w:hAnsi="Courier New" w:cs="Courier New"/>
+          <w:color w:val="000000"/>
+          <w:sz w:val="20"/>
+          <w:szCs w:val="20"/>
+          <w:lang w:eastAsia="en-GB"/>
+        </w:rPr>
+        <w:t xml:space="preserve">        </w:t>
+      </w:r>
+      <w:proofErr w:type="spellStart"/>
+      <w:proofErr w:type="gramStart"/>
+      <w:r>
+        <w:rPr>
+          <w:rFonts w:ascii="Courier New" w:eastAsia="Times New Roman" w:hAnsi="Courier New" w:cs="Courier New"/>
+          <w:color w:val="000000"/>
+          <w:sz w:val="20"/>
+          <w:szCs w:val="20"/>
+          <w:lang w:eastAsia="en-GB"/>
+        </w:rPr>
+        <w:t>qml.RY</w:t>
+      </w:r>
+      <w:proofErr w:type="spellEnd"/>
+      <w:proofErr w:type="gramEnd"/>
+      <w:r>
+        <w:rPr>
+          <w:rFonts w:ascii="Courier New" w:eastAsia="Times New Roman" w:hAnsi="Courier New" w:cs="Courier New"/>
+          <w:color w:val="000000"/>
+          <w:sz w:val="20"/>
+          <w:szCs w:val="20"/>
+          <w:lang w:eastAsia="en-GB"/>
+        </w:rPr>
+        <w:t>(param, wires=wire)</w:t>
+      </w:r>
+    </w:p>
+    <w:p>
+      <w:pPr>
+        <w:shd w:val="clear" w:color="auto" w:fill="FFFFFF"/>
+        <w:spacing w:before="0" w:after="0" w:line="240" w:lineRule="auto"/>
+        <w:jc w:val="left"/>
+        <w:rPr>
+          <w:rFonts w:ascii="Courier New" w:eastAsia="Times New Roman" w:hAnsi="Courier New" w:cs="Courier New"/>
+          <w:color w:val="000000"/>
+          <w:sz w:val="20"/>
+          <w:szCs w:val="20"/>
+          <w:lang w:eastAsia="en-GB"/>
+        </w:rPr>
+      </w:pPr>
+      <w:r>
+        <w:rPr>
+          <w:rFonts w:ascii="Courier New" w:eastAsia="Times New Roman" w:hAnsi="Courier New" w:cs="Courier New"/>
+          <w:color w:val="000000"/>
+          <w:sz w:val="20"/>
+          <w:szCs w:val="20"/>
+          <w:lang w:eastAsia="en-GB"/>
+        </w:rPr>
+        <w:t xml:space="preserve">    return </w:t>
+      </w:r>
+      <w:proofErr w:type="spellStart"/>
+      <w:r>
+        <w:rPr>
+          <w:rFonts w:ascii="Courier New" w:eastAsia="Times New Roman" w:hAnsi="Courier New" w:cs="Courier New"/>
+          <w:color w:val="000000"/>
+          <w:sz w:val="20"/>
+          <w:szCs w:val="20"/>
+          <w:lang w:eastAsia="en-GB"/>
+        </w:rPr>
+        <w:t>qml.</w:t>
+      </w:r>
+      <w:proofErr w:type="gramStart"/>
+      <w:r>
+        <w:rPr>
+          <w:rFonts w:ascii="Courier New" w:eastAsia="Times New Roman" w:hAnsi="Courier New" w:cs="Courier New"/>
+          <w:color w:val="000000"/>
+          <w:sz w:val="20"/>
+          <w:szCs w:val="20"/>
+          <w:lang w:eastAsia="en-GB"/>
+        </w:rPr>
+        <w:t>sample</w:t>
+      </w:r>
+      <w:proofErr w:type="spellEnd"/>
+      <w:r>
+        <w:rPr>
+          <w:rFonts w:ascii="Courier New" w:eastAsia="Times New Roman" w:hAnsi="Courier New" w:cs="Courier New"/>
+          <w:color w:val="000000"/>
+          <w:sz w:val="20"/>
+          <w:szCs w:val="20"/>
+          <w:lang w:eastAsia="en-GB"/>
+        </w:rPr>
+        <w:t>(</w:t>
+      </w:r>
+      <w:proofErr w:type="gramEnd"/>
+      <w:r>
+        <w:rPr>
+          <w:rFonts w:ascii="Courier New" w:eastAsia="Times New Roman" w:hAnsi="Courier New" w:cs="Courier New"/>
+          <w:color w:val="000000"/>
+          <w:sz w:val="20"/>
+          <w:szCs w:val="20"/>
+          <w:lang w:eastAsia="en-GB"/>
+        </w:rPr>
+        <w:t>)</w:t>
       </w:r>
     </w:p>
     <w:p>
@@ -7125,6 +7875,7 @@
       <w:pPr>
         <w:shd w:val="clear" w:color="auto" w:fill="FFFFFF"/>
         <w:spacing w:before="0" w:after="0" w:line="240" w:lineRule="auto"/>
+        <w:ind w:left="720" w:hanging="720"/>
         <w:jc w:val="left"/>
         <w:rPr>
           <w:rFonts w:eastAsia="Times New Roman" w:cstheme="minorHAnsi"/>
@@ -7498,7 +8249,21 @@
                               <w:rPr>
                                 <w:color w:val="000000" w:themeColor="text1"/>
                               </w:rPr>
-                              <w:t xml:space="preserve">: Quantum Circuit showcasing Xanadu's X8 Chip                  </w:t>
+                              <w:t xml:space="preserve">: Quantum Circuit showcasing Xanadu's </w:t>
+                            </w:r>
+                            <w:proofErr w:type="spellStart"/>
+                            <w:r>
+                              <w:rPr>
+                                <w:color w:val="000000" w:themeColor="text1"/>
+                              </w:rPr>
+                              <w:t>X8</w:t>
+                            </w:r>
+                            <w:proofErr w:type="spellEnd"/>
+                            <w:r>
+                              <w:rPr>
+                                <w:color w:val="000000" w:themeColor="text1"/>
+                              </w:rPr>
+                              <w:t xml:space="preserve"> Chip                  </w:t>
                             </w:r>
                           </w:p>
                         </w:txbxContent>
@@ -7572,7 +8337,21 @@
                         <w:rPr>
                           <w:color w:val="000000" w:themeColor="text1"/>
                         </w:rPr>
-                        <w:t xml:space="preserve">: Quantum Circuit showcasing Xanadu's X8 Chip                  </w:t>
+                        <w:t xml:space="preserve">: Quantum Circuit showcasing Xanadu's </w:t>
+                      </w:r>
+                      <w:proofErr w:type="spellStart"/>
+                      <w:r>
+                        <w:rPr>
+                          <w:color w:val="000000" w:themeColor="text1"/>
+                        </w:rPr>
+                        <w:t>X8</w:t>
+                      </w:r>
+                      <w:proofErr w:type="spellEnd"/>
+                      <w:r>
+                        <w:rPr>
+                          <w:color w:val="000000" w:themeColor="text1"/>
+                        </w:rPr>
+                        <w:t xml:space="preserve"> Chip                  </w:t>
                       </w:r>
                     </w:p>
                   </w:txbxContent>
@@ -7976,72 +8755,41 @@
     </w:p>
     <w:p>
       <w:pPr>
+        <w:shd w:val="clear" w:color="auto" w:fill="FFFFFF"/>
+        <w:spacing w:before="0" w:after="0" w:line="240" w:lineRule="auto"/>
+        <w:jc w:val="left"/>
+        <w:rPr>
+          <w:rFonts w:eastAsia="Times New Roman" w:cstheme="minorHAnsi"/>
+          <w:bCs/>
+          <w:noProof/>
+        </w:rPr>
+      </w:pPr>
+    </w:p>
+    <w:p>
+      <w:pPr>
+        <w:shd w:val="clear" w:color="auto" w:fill="FFFFFF"/>
+        <w:spacing w:before="0" w:after="0" w:line="240" w:lineRule="auto"/>
+        <w:jc w:val="left"/>
+        <w:rPr>
+          <w:rFonts w:eastAsia="Times New Roman" w:cstheme="minorHAnsi"/>
+          <w:b/>
+          <w:noProof/>
+        </w:rPr>
+      </w:pPr>
+      <w:r>
+        <w:rPr>
+          <w:rFonts w:eastAsia="Times New Roman" w:cstheme="minorHAnsi"/>
+          <w:b/>
+          <w:noProof/>
+        </w:rPr>
+        <w:t xml:space="preserve">Strawberry Fields and PennyLane </w:t>
+      </w:r>
+    </w:p>
+    <w:p>
+      <w:pPr>
         <w:pStyle w:val="02PaperAuthors"/>
         <w:rPr>
           <w:rFonts w:asciiTheme="minorHAnsi" w:hAnsiTheme="minorHAnsi" w:cstheme="minorHAnsi"/>
-          <w:sz w:val="18"/>
-          <w:szCs w:val="18"/>
-        </w:rPr>
-      </w:pPr>
-    </w:p>
-    <w:p>
-      <w:pPr>
-        <w:pStyle w:val="02PaperAuthors"/>
-        <w:rPr>
-          <w:sz w:val="18"/>
-          <w:szCs w:val="18"/>
-        </w:rPr>
-      </w:pPr>
-    </w:p>
-    <w:p>
-      <w:pPr>
-        <w:pStyle w:val="02PaperAuthors"/>
-        <w:rPr>
-          <w:sz w:val="18"/>
-          <w:szCs w:val="18"/>
-        </w:rPr>
-      </w:pPr>
-    </w:p>
-    <w:p>
-      <w:pPr>
-        <w:pStyle w:val="02PaperAuthors"/>
-        <w:rPr>
-          <w:sz w:val="18"/>
-          <w:szCs w:val="18"/>
-        </w:rPr>
-      </w:pPr>
-    </w:p>
-    <w:p>
-      <w:pPr>
-        <w:pStyle w:val="02PaperAuthors"/>
-        <w:rPr>
-          <w:sz w:val="18"/>
-          <w:szCs w:val="18"/>
-        </w:rPr>
-      </w:pPr>
-    </w:p>
-    <w:p>
-      <w:pPr>
-        <w:pStyle w:val="02PaperAuthors"/>
-        <w:rPr>
-          <w:sz w:val="18"/>
-          <w:szCs w:val="18"/>
-        </w:rPr>
-      </w:pPr>
-    </w:p>
-    <w:p>
-      <w:pPr>
-        <w:pStyle w:val="02PaperAuthors"/>
-        <w:rPr>
-          <w:sz w:val="18"/>
-          <w:szCs w:val="18"/>
-        </w:rPr>
-      </w:pPr>
-    </w:p>
-    <w:p>
-      <w:pPr>
-        <w:pStyle w:val="02PaperAuthors"/>
-        <w:rPr>
           <w:sz w:val="18"/>
           <w:szCs w:val="18"/>
         </w:rPr>
@@ -9432,7 +10180,6 @@
           <w:szCs w:val="18"/>
           <w:lang w:eastAsia="en-GB"/>
         </w:rPr>
-        <w:lastRenderedPageBreak/>
         <w:t>‌</w:t>
       </w:r>
     </w:p>
@@ -9557,6 +10304,7 @@
           <w:szCs w:val="18"/>
           <w:lang w:eastAsia="en-GB"/>
         </w:rPr>
+        <w:lastRenderedPageBreak/>
         <w:t>‌</w:t>
       </w:r>
     </w:p>
@@ -9874,7 +10622,47 @@
         <w:color w:val="000000"/>
         <w:sz w:val="12"/>
       </w:rPr>
-      <w:t>CREATED USING THE RSC ARTICLE TEMPLATE (VER. 3.0) - SEE WWW.RSC.ORG/ELECTRONICFILES FOR DETAILS</w:t>
+      <w:t xml:space="preserve">CREATED USING THE RSC ARTICLE TEMPLATE (VER. 3.0) - SEE </w:t>
+    </w:r>
+    <w:proofErr w:type="spellStart"/>
+    <w:r>
+      <w:rPr>
+        <w:rFonts w:ascii="Arial" w:hAnsi="Arial"/>
+        <w:b/>
+        <w:color w:val="000000"/>
+        <w:sz w:val="12"/>
+      </w:rPr>
+      <w:t>WWW.RSC.ORG</w:t>
+    </w:r>
+    <w:proofErr w:type="spellEnd"/>
+    <w:r>
+      <w:rPr>
+        <w:rFonts w:ascii="Arial" w:hAnsi="Arial"/>
+        <w:b/>
+        <w:color w:val="000000"/>
+        <w:sz w:val="12"/>
+      </w:rPr>
+      <w:t>/</w:t>
+    </w:r>
+    <w:proofErr w:type="spellStart"/>
+    <w:r>
+      <w:rPr>
+        <w:rFonts w:ascii="Arial" w:hAnsi="Arial"/>
+        <w:b/>
+        <w:color w:val="000000"/>
+        <w:sz w:val="12"/>
+      </w:rPr>
+      <w:t>ELECTRONICFILES</w:t>
+    </w:r>
+    <w:proofErr w:type="spellEnd"/>
+    <w:r>
+      <w:rPr>
+        <w:rFonts w:ascii="Arial" w:hAnsi="Arial"/>
+        <w:b/>
+        <w:color w:val="000000"/>
+        <w:sz w:val="12"/>
+      </w:rPr>
+      <w:t xml:space="preserve"> FOR DETAILS</w:t>
     </w:r>
   </w:p>
   <w:p>
@@ -9904,19 +10692,53 @@
       </w:rPr>
       <w:tab/>
     </w:r>
+    <w:proofErr w:type="spellStart"/>
+    <w:proofErr w:type="gramStart"/>
     <w:r>
       <w:rPr>
         <w:rStyle w:val="C1Gray"/>
       </w:rPr>
-      <w:t>www.rsc.org/xxxxxx</w:t>
+      <w:t>www.rsc.org</w:t>
     </w:r>
+    <w:proofErr w:type="spellEnd"/>
+    <w:r>
+      <w:rPr>
+        <w:rStyle w:val="C1Gray"/>
+      </w:rPr>
+      <w:t>/</w:t>
+    </w:r>
+    <w:proofErr w:type="spellStart"/>
+    <w:r>
+      <w:rPr>
+        <w:rStyle w:val="C1Gray"/>
+      </w:rPr>
+      <w:t>xxxxxx</w:t>
+    </w:r>
+    <w:proofErr w:type="spellEnd"/>
     <w:r>
       <w:rPr>
         <w:color w:val="000000"/>
         <w:lang w:val="fr-FR"/>
       </w:rPr>
-      <w:t xml:space="preserve">  |  XXXXXXXX</w:t>
+      <w:t xml:space="preserve">  |</w:t>
     </w:r>
+    <w:proofErr w:type="gramEnd"/>
+    <w:r>
+      <w:rPr>
+        <w:color w:val="000000"/>
+        <w:lang w:val="fr-FR"/>
+      </w:rPr>
+      <w:t xml:space="preserve">  </w:t>
+    </w:r>
+    <w:proofErr w:type="spellStart"/>
+    <w:r>
+      <w:rPr>
+        <w:color w:val="000000"/>
+        <w:lang w:val="fr-FR"/>
+      </w:rPr>
+      <w:t>XXXXXXXX</w:t>
+    </w:r>
+    <w:proofErr w:type="spellEnd"/>
   </w:p>
 </w:hdr>
 </file>

</xml_diff>

<commit_message>
finished the section describing stawberry fields and pennylane
</commit_message>
<xml_diff>
--- a/Programming Quantum Computers Report.docx
+++ b/Programming Quantum Computers Report.docx
@@ -7219,15 +7219,7 @@
           <w:noProof/>
         </w:rPr>
         <w:lastRenderedPageBreak/>
-        <w:t>A comprehensive analysis of the mathematical framework underlying the X8 CPU architecture</w:t>
-      </w:r>
-      <w:r>
-        <w:rPr>
-          <w:rFonts w:eastAsia="Times New Roman" w:cstheme="minorHAnsi"/>
-          <w:b/>
-          <w:noProof/>
-        </w:rPr>
-        <w:t>:</w:t>
+        <w:t>A comprehensive analysis of the mathematical framework underlying the X8 CPU architecture:</w:t>
       </w:r>
     </w:p>
     <w:p>
@@ -8121,23 +8113,7 @@
           <w:b/>
           <w:noProof/>
         </w:rPr>
-        <w:t>A</w:t>
-      </w:r>
-      <w:r>
-        <w:rPr>
-          <w:rFonts w:eastAsia="Times New Roman" w:cstheme="minorHAnsi"/>
-          <w:b/>
-          <w:noProof/>
-        </w:rPr>
-        <w:t>n indepth look into the hardware behind the X8 CP</w:t>
-      </w:r>
-      <w:r>
-        <w:rPr>
-          <w:rFonts w:eastAsia="Times New Roman" w:cstheme="minorHAnsi"/>
-          <w:b/>
-          <w:noProof/>
-        </w:rPr>
-        <w:t>U</w:t>
+        <w:t>An indepth look into the hardware behind the X8 CPU</w:t>
       </w:r>
       <w:r>
         <w:rPr>
@@ -8364,6 +8340,7 @@
       <w:r>
         <w:rPr>
           <w:rFonts w:cstheme="minorHAnsi"/>
+          <w:noProof/>
           <w:sz w:val="18"/>
           <w:szCs w:val="18"/>
         </w:rPr>
@@ -8702,31 +8679,7 @@
           <w:bCs/>
           <w:noProof/>
         </w:rPr>
-        <w:t xml:space="preserve"> modes intialised in the vaccum state, undergo squeezing with parameters r. </w:t>
-      </w:r>
-      <w:r>
-        <w:rPr>
-          <w:rFonts w:eastAsia="Times New Roman" w:cstheme="minorHAnsi"/>
-          <w:bCs/>
-          <w:noProof/>
-        </w:rPr>
-        <w:t xml:space="preserve">These modes are then entangled using a fixed two-mode </w:t>
-      </w:r>
-      <w:r>
-        <w:rPr>
-          <w:rFonts w:eastAsia="Times New Roman" w:cstheme="minorHAnsi"/>
-          <w:bCs/>
-          <w:noProof/>
-        </w:rPr>
-        <w:t xml:space="preserve">U(2) </w:t>
-      </w:r>
-      <w:r>
-        <w:rPr>
-          <w:rFonts w:eastAsia="Times New Roman" w:cstheme="minorHAnsi"/>
-          <w:bCs/>
-          <w:noProof/>
-        </w:rPr>
-        <w:t>transformation, which acts like a 50/50 beam splitter with a set input phase, resulting in two-mode squeezing at the output. Next, programmable four-mode rotation gates</w:t>
+        <w:t xml:space="preserve"> modes intialised in the vaccum state, undergo squeezing with parameters r. These modes are then entangled using a fixed two-mode U(2) transformation, which acts like a 50/50 beam splitter with a set input phase, resulting in two-mode squeezing at the output. Next, programmable four-mode rotation gates</w:t>
       </w:r>
       <w:r>
         <w:rPr>
@@ -8787,22 +8740,89 @@
     </w:p>
     <w:p>
       <w:pPr>
+        <w:shd w:val="clear" w:color="auto" w:fill="FFFFFF"/>
+        <w:spacing w:before="0" w:after="0" w:line="240" w:lineRule="auto"/>
+        <w:jc w:val="left"/>
+        <w:rPr>
+          <w:rFonts w:eastAsia="Times New Roman" w:cstheme="minorHAnsi"/>
+          <w:b/>
+          <w:noProof/>
+        </w:rPr>
+      </w:pPr>
+    </w:p>
+    <w:p>
+      <w:pPr>
         <w:pStyle w:val="02PaperAuthors"/>
         <w:rPr>
-          <w:rFonts w:asciiTheme="minorHAnsi" w:hAnsiTheme="minorHAnsi" w:cstheme="minorHAnsi"/>
-          <w:sz w:val="18"/>
-          <w:szCs w:val="18"/>
-        </w:rPr>
-      </w:pPr>
+          <w:b w:val="0"/>
+          <w:bCs/>
+        </w:rPr>
+      </w:pPr>
+      <w:r>
+        <w:rPr>
+          <w:b w:val="0"/>
+          <w:bCs/>
+        </w:rPr>
+        <w:t xml:space="preserve">PennyLane is </w:t>
+      </w:r>
+      <w:r>
+        <w:rPr>
+          <w:b w:val="0"/>
+          <w:bCs/>
+        </w:rPr>
+        <w:t xml:space="preserve">a </w:t>
+      </w:r>
+      <w:r>
+        <w:rPr>
+          <w:b w:val="0"/>
+          <w:bCs/>
+        </w:rPr>
+        <w:t>software library for quantum computing, quantum machine learning, and quantum chemistry. It provides an interface to a range of quantum hardware and simulators, making it easier to implement variational quantum algorithms by combining quantum circuits with classical machine learning techniques. A key feature of PennyLane is its use of quantum gradients, allowing users to optimise quantum circuits with classical gradient-based methods. The library supports multiple quantum backends, including IBM Q, Rigetti Forest, and Xanadu’s Strawberry Fields, enabling seamless integration with different quantum platforms. Built on Python, PennyLane is easy to use and works well with other scientific computing and machine learning libraries</w:t>
+      </w:r>
+      <w:r>
+        <w:rPr>
+          <w:b w:val="0"/>
+          <w:bCs/>
+        </w:rPr>
+        <w:t xml:space="preserve"> [9].</w:t>
+      </w:r>
     </w:p>
     <w:p>
       <w:pPr>
         <w:pStyle w:val="02PaperAuthors"/>
         <w:rPr>
-          <w:sz w:val="18"/>
-          <w:szCs w:val="18"/>
-        </w:rPr>
-      </w:pPr>
+          <w:b w:val="0"/>
+          <w:bCs/>
+        </w:rPr>
+      </w:pPr>
+      <w:r>
+        <w:rPr>
+          <w:b w:val="0"/>
+          <w:bCs/>
+        </w:rPr>
+        <w:t>Strawberry Fields, developed by Xanadu, is a specialised software platform for continuous-variable quantum computing using photonic systems. It provides tools for simulating and executing quantum circuits that involve Gaussian and non-Gaussian states and operations. Rooted in quantum optics, it leverages photonic qubits, where information is encoded in the quantum states of light, such as squeezed and coherent states. Strawberry Fields allows users to design, optimise, and run quantum circuits on both simulated and real photonic quantum hardware. With a</w:t>
+      </w:r>
+      <w:r>
+        <w:rPr>
+          <w:b w:val="0"/>
+          <w:bCs/>
+        </w:rPr>
+        <w:t xml:space="preserve"> </w:t>
+      </w:r>
+      <w:r>
+        <w:rPr>
+          <w:b w:val="0"/>
+          <w:bCs/>
+        </w:rPr>
+        <w:t>Python library and built-in support for PennyLane, it facilitates the development of hybrid quantum-classical algorithms, making it a valuable tool for research in quantum machine learning and quantum chemistry</w:t>
+      </w:r>
+      <w:r>
+        <w:rPr>
+          <w:b w:val="0"/>
+          <w:bCs/>
+        </w:rPr>
+        <w:t xml:space="preserve"> [20].</w:t>
+      </w:r>
     </w:p>
     <w:p>
       <w:pPr>
@@ -10082,12 +10102,9 @@
           <w:szCs w:val="18"/>
           <w:lang w:eastAsia="en-GB"/>
         </w:rPr>
-        <w:t>‌</w:t>
-      </w:r>
-    </w:p>
-    <w:p>
-      <w:pPr>
-        <w:spacing w:line="240" w:lineRule="auto"/>
+        <w:t xml:space="preserve">[20] </w:t>
+      </w:r>
+      <w:r>
         <w:rPr>
           <w:rFonts w:ascii="Times New Roman" w:eastAsia="Times New Roman" w:hAnsi="Times New Roman" w:cs="Times New Roman"/>
           <w:bCs/>
@@ -10096,7 +10113,22 @@
           <w:szCs w:val="18"/>
           <w:lang w:eastAsia="en-GB"/>
         </w:rPr>
-      </w:pPr>
+        <w:t xml:space="preserve">“Strawberry Fields,” Strawberryfields.ai, 2023. </w:t>
+      </w:r>
+      <w:hyperlink r:id="rId34" w:history="1">
+        <w:r>
+          <w:rPr>
+            <w:rStyle w:val="Hyperlink"/>
+            <w:rFonts w:ascii="Times New Roman" w:eastAsia="Times New Roman" w:hAnsi="Times New Roman" w:cs="Times New Roman"/>
+            <w:bCs/>
+            <w:noProof/>
+            <w:sz w:val="18"/>
+            <w:szCs w:val="18"/>
+            <w:lang w:eastAsia="en-GB"/>
+          </w:rPr>
+          <w:t>https://strawberryfields.ai/</w:t>
+        </w:r>
+      </w:hyperlink>
       <w:r>
         <w:rPr>
           <w:rFonts w:ascii="Times New Roman" w:eastAsia="Times New Roman" w:hAnsi="Times New Roman" w:cs="Times New Roman"/>
@@ -10106,12 +10138,9 @@
           <w:szCs w:val="18"/>
           <w:lang w:eastAsia="en-GB"/>
         </w:rPr>
-        <w:t>‌</w:t>
-      </w:r>
-    </w:p>
-    <w:p>
-      <w:pPr>
-        <w:spacing w:line="240" w:lineRule="auto"/>
+        <w:t xml:space="preserve"> </w:t>
+      </w:r>
+      <w:r>
         <w:rPr>
           <w:rFonts w:ascii="Times New Roman" w:eastAsia="Times New Roman" w:hAnsi="Times New Roman" w:cs="Times New Roman"/>
           <w:bCs/>
@@ -10120,7 +10149,8 @@
           <w:szCs w:val="18"/>
           <w:lang w:eastAsia="en-GB"/>
         </w:rPr>
-      </w:pPr>
+        <w:t>(accessed Feb. 14, 2025).</w:t>
+      </w:r>
     </w:p>
     <w:p>
       <w:pPr>
@@ -10158,10 +10188,7 @@
           <w:lang w:eastAsia="en-GB"/>
         </w:rPr>
       </w:pPr>
-    </w:p>
-    <w:p>
-      <w:pPr>
-        <w:spacing w:line="240" w:lineRule="auto"/>
+      <w:r>
         <w:rPr>
           <w:rFonts w:ascii="Times New Roman" w:eastAsia="Times New Roman" w:hAnsi="Times New Roman" w:cs="Times New Roman"/>
           <w:bCs/>
@@ -10170,8 +10197,12 @@
           <w:szCs w:val="18"/>
           <w:lang w:eastAsia="en-GB"/>
         </w:rPr>
-      </w:pPr>
-      <w:r>
+        <w:t>‌</w:t>
+      </w:r>
+    </w:p>
+    <w:p>
+      <w:pPr>
+        <w:spacing w:line="240" w:lineRule="auto"/>
         <w:rPr>
           <w:rFonts w:ascii="Times New Roman" w:eastAsia="Times New Roman" w:hAnsi="Times New Roman" w:cs="Times New Roman"/>
           <w:bCs/>
@@ -10180,12 +10211,8 @@
           <w:szCs w:val="18"/>
           <w:lang w:eastAsia="en-GB"/>
         </w:rPr>
-        <w:t>‌</w:t>
-      </w:r>
-    </w:p>
-    <w:p>
-      <w:pPr>
-        <w:spacing w:line="240" w:lineRule="auto"/>
+      </w:pPr>
+      <w:r>
         <w:rPr>
           <w:rFonts w:ascii="Times New Roman" w:eastAsia="Times New Roman" w:hAnsi="Times New Roman" w:cs="Times New Roman"/>
           <w:bCs/>
@@ -10194,7 +10221,9 @@
           <w:szCs w:val="18"/>
           <w:lang w:eastAsia="en-GB"/>
         </w:rPr>
-      </w:pPr>
+        <w:lastRenderedPageBreak/>
+        <w:t>‌</w:t>
+      </w:r>
     </w:p>
     <w:p>
       <w:pPr>
@@ -10295,7 +10324,10 @@
           <w:lang w:eastAsia="en-GB"/>
         </w:rPr>
       </w:pPr>
-      <w:r>
+    </w:p>
+    <w:p>
+      <w:pPr>
+        <w:spacing w:line="240" w:lineRule="auto"/>
         <w:rPr>
           <w:rFonts w:ascii="Times New Roman" w:eastAsia="Times New Roman" w:hAnsi="Times New Roman" w:cs="Times New Roman"/>
           <w:bCs/>
@@ -10304,7 +10336,16 @@
           <w:szCs w:val="18"/>
           <w:lang w:eastAsia="en-GB"/>
         </w:rPr>
-        <w:lastRenderedPageBreak/>
+      </w:pPr>
+      <w:r>
+        <w:rPr>
+          <w:rFonts w:ascii="Times New Roman" w:eastAsia="Times New Roman" w:hAnsi="Times New Roman" w:cs="Times New Roman"/>
+          <w:bCs/>
+          <w:noProof/>
+          <w:sz w:val="18"/>
+          <w:szCs w:val="18"/>
+          <w:lang w:eastAsia="en-GB"/>
+        </w:rPr>
         <w:t>‌</w:t>
       </w:r>
     </w:p>
@@ -10312,14 +10353,88 @@
       <w:pPr>
         <w:spacing w:line="240" w:lineRule="auto"/>
         <w:rPr>
+          <w:rFonts w:ascii="Times New Roman" w:eastAsia="Times New Roman" w:hAnsi="Times New Roman" w:cs="Times New Roman"/>
+          <w:bCs/>
+          <w:noProof/>
+          <w:sz w:val="18"/>
+          <w:szCs w:val="18"/>
+          <w:lang w:eastAsia="en-GB"/>
+        </w:rPr>
+      </w:pPr>
+    </w:p>
+    <w:p>
+      <w:pPr>
+        <w:spacing w:line="240" w:lineRule="auto"/>
+        <w:rPr>
+          <w:rFonts w:ascii="Times New Roman" w:eastAsia="Times New Roman" w:hAnsi="Times New Roman" w:cs="Times New Roman"/>
+          <w:bCs/>
+          <w:noProof/>
+          <w:sz w:val="18"/>
+          <w:szCs w:val="18"/>
+          <w:lang w:eastAsia="en-GB"/>
+        </w:rPr>
+      </w:pPr>
+      <w:r>
+        <w:rPr>
+          <w:rFonts w:ascii="Times New Roman" w:eastAsia="Times New Roman" w:hAnsi="Times New Roman" w:cs="Times New Roman"/>
+          <w:bCs/>
+          <w:noProof/>
+          <w:sz w:val="18"/>
+          <w:szCs w:val="18"/>
+          <w:lang w:eastAsia="en-GB"/>
+        </w:rPr>
+        <w:t>‌</w:t>
+      </w:r>
+    </w:p>
+    <w:p>
+      <w:pPr>
+        <w:spacing w:line="240" w:lineRule="auto"/>
+        <w:rPr>
+          <w:rFonts w:ascii="Times New Roman" w:eastAsia="Times New Roman" w:hAnsi="Times New Roman" w:cs="Times New Roman"/>
+          <w:bCs/>
+          <w:noProof/>
+          <w:sz w:val="18"/>
+          <w:szCs w:val="18"/>
+          <w:lang w:eastAsia="en-GB"/>
+        </w:rPr>
+      </w:pPr>
+    </w:p>
+    <w:p>
+      <w:pPr>
+        <w:spacing w:line="240" w:lineRule="auto"/>
+        <w:rPr>
+          <w:rFonts w:ascii="Times New Roman" w:eastAsia="Times New Roman" w:hAnsi="Times New Roman" w:cs="Times New Roman"/>
+          <w:bCs/>
+          <w:noProof/>
+          <w:sz w:val="18"/>
+          <w:szCs w:val="18"/>
+          <w:lang w:eastAsia="en-GB"/>
+        </w:rPr>
+      </w:pPr>
+      <w:r>
+        <w:rPr>
+          <w:rFonts w:ascii="Times New Roman" w:eastAsia="Times New Roman" w:hAnsi="Times New Roman" w:cs="Times New Roman"/>
+          <w:bCs/>
+          <w:noProof/>
+          <w:sz w:val="18"/>
+          <w:szCs w:val="18"/>
+          <w:lang w:eastAsia="en-GB"/>
+        </w:rPr>
+        <w:t>‌</w:t>
+      </w:r>
+    </w:p>
+    <w:p>
+      <w:pPr>
+        <w:spacing w:line="240" w:lineRule="auto"/>
+        <w:rPr>
           <w:rFonts w:ascii="Times New Roman" w:hAnsi="Times New Roman" w:cs="Times New Roman"/>
           <w:bCs/>
         </w:rPr>
       </w:pPr>
     </w:p>
     <w:sectPr>
-      <w:headerReference w:type="even" r:id="rId34"/>
-      <w:headerReference w:type="default" r:id="rId35"/>
+      <w:headerReference w:type="even" r:id="rId35"/>
+      <w:headerReference w:type="default" r:id="rId36"/>
       <w:endnotePr>
         <w:numFmt w:val="decimal"/>
       </w:endnotePr>
@@ -13260,6 +13375,7 @@
   <w:style w:type="character" w:default="1" w:styleId="DefaultParagraphFont">
     <w:name w:val="Default Paragraph Font"/>
     <w:uiPriority w:val="1"/>
+    <w:semiHidden/>
     <w:unhideWhenUsed/>
   </w:style>
   <w:style w:type="table" w:default="1" w:styleId="TableNormal">

</xml_diff>